<commit_message>
update for release 3
</commit_message>
<xml_diff>
--- a/HSI Finder/HSI Status.docx
+++ b/HSI Finder/HSI Status.docx
@@ -11,7 +11,7 @@
         </w:rPr>
         <w:t xml:space="preserve">Admin URL: </w:t>
       </w:r>
-      <w:hyperlink r:id="rId4" w:history="1">
+      <w:hyperlink r:id="rId5" w:history="1">
         <w:r>
           <w:rPr>
             <w:rStyle w:val="Hyperlink"/>
@@ -50,7 +50,7 @@
         </w:rPr>
         <w:t xml:space="preserve">Finder URL: </w:t>
       </w:r>
-      <w:hyperlink r:id="rId5" w:history="1">
+      <w:hyperlink r:id="rId6" w:history="1">
         <w:r>
           <w:rPr>
             <w:rStyle w:val="Hyperlink"/>
@@ -129,17 +129,20 @@
         <w:pStyle w:val="NormalWeb"/>
         <w:rPr>
           <w:rFonts w:ascii="Arial" w:hAnsi="Arial" w:cs="Arial"/>
+          <w:strike/>
         </w:rPr>
       </w:pPr>
       <w:r>
         <w:rPr>
           <w:rFonts w:ascii="Arial" w:hAnsi="Arial" w:cs="Arial"/>
+          <w:strike/>
         </w:rPr>
         <w:t>2) Due to a bug in the submit APIs, you can use an "&amp;" anywhere when entering data.</w:t>
       </w:r>
       <w:r>
         <w:rPr>
           <w:rFonts w:ascii="Arial" w:hAnsi="Arial" w:cs="Arial"/>
+          <w:strike/>
         </w:rPr>
         <w:t xml:space="preserve"> This impacts many of the potential URL being entered into the app considering WCM URL formation</w:t>
       </w:r>
@@ -250,7 +253,10 @@
       </w:r>
       <w:proofErr w:type="gramEnd"/>
       <w:r>
-        <w:t xml:space="preserve"> what would be in the browser?? Nothing I think</w:t>
+        <w:t xml:space="preserve"> what would be in th</w:t>
+      </w:r>
+      <w:r>
+        <w:t>e browser?? Nothing I think</w:t>
       </w:r>
       <w:proofErr w:type="gramStart"/>
       <w:r>
@@ -262,172 +268,2707 @@
       </w:r>
       <w:proofErr w:type="gramStart"/>
       <w:r>
-        <w:t>is</w:t>
+        <w:t>it</w:t>
       </w:r>
       <w:proofErr w:type="gramEnd"/>
       <w:r>
+        <w:t xml:space="preserve"> is </w:t>
+      </w:r>
+      <w:proofErr w:type="spellStart"/>
+      <w:r>
+        <w:t>ssl</w:t>
+      </w:r>
+      <w:proofErr w:type="spellEnd"/>
+      <w:r>
+        <w:t xml:space="preserve"> Check with rob.</w:t>
+      </w:r>
+    </w:p>
+    <w:p>
+      <w:hyperlink r:id="rId7" w:history="1">
+        <w:r>
+          <w:rPr>
+            <w:rStyle w:val="Hyperlink"/>
+          </w:rPr>
+          <w:t>http://securityevaluators.com/knowledge/case_studies/caching/</w:t>
+        </w:r>
+      </w:hyperlink>
+    </w:p>
+    <w:p/>
+    <w:p>
+      <w:r>
+        <w:t xml:space="preserve">We could "cache: no-store" but </w:t>
+      </w:r>
+      <w:proofErr w:type="spellStart"/>
+      <w:r>
+        <w:t>whayt</w:t>
+      </w:r>
+      <w:proofErr w:type="spellEnd"/>
+      <w:r>
+        <w:t xml:space="preserve"> does that do?</w:t>
+      </w:r>
+    </w:p>
+    <w:p>
+      <w:pPr>
+        <w:rPr>
+          <w:color w:val="FF0000"/>
+        </w:rPr>
+      </w:pPr>
+      <w:r>
+        <w:t>They also want the summary 'hidden'</w:t>
+      </w:r>
+      <w:proofErr w:type="gramStart"/>
+      <w:r>
+        <w:t>..</w:t>
+      </w:r>
+      <w:proofErr w:type="gramEnd"/>
+      <w:r>
         <w:t xml:space="preserve"> </w:t>
       </w:r>
+      <w:proofErr w:type="gramStart"/>
+      <w:r>
+        <w:t>so</w:t>
+      </w:r>
+      <w:proofErr w:type="gramEnd"/>
+      <w:r>
+        <w:t xml:space="preserve"> many a dropdown that shows up on a mouse over</w:t>
+      </w:r>
+      <w:r>
+        <w:rPr>
+          <w:color w:val="FF0000"/>
+        </w:rPr>
+        <w:t>.</w:t>
+      </w:r>
+      <w:r>
+        <w:rPr>
+          <w:color w:val="FF0000"/>
+        </w:rPr>
+        <w:t xml:space="preserve"> (I fixed this with a collapse)</w:t>
+      </w:r>
+    </w:p>
+    <w:p>
+      <w:r>
+        <w:t>The will add a front page disclaimer of sorts.</w:t>
+      </w:r>
+    </w:p>
+    <w:p>
+      <w:pPr>
+        <w:rPr>
+          <w:u w:val="single"/>
+        </w:rPr>
+      </w:pPr>
+      <w:r>
+        <w:rPr>
+          <w:u w:val="single"/>
+        </w:rPr>
+        <w:t xml:space="preserve">They will verify </w:t>
+      </w:r>
+      <w:proofErr w:type="gramStart"/>
+      <w:r>
+        <w:rPr>
+          <w:u w:val="single"/>
+        </w:rPr>
+        <w:t>rules ..</w:t>
+      </w:r>
+      <w:proofErr w:type="gramEnd"/>
+      <w:r>
+        <w:rPr>
+          <w:u w:val="single"/>
+        </w:rPr>
+        <w:t xml:space="preserve"> </w:t>
+      </w:r>
+      <w:proofErr w:type="gramStart"/>
+      <w:r>
+        <w:rPr>
+          <w:u w:val="single"/>
+        </w:rPr>
+        <w:t>there</w:t>
+      </w:r>
+      <w:proofErr w:type="gramEnd"/>
+      <w:r>
+        <w:rPr>
+          <w:u w:val="single"/>
+        </w:rPr>
+        <w:t xml:space="preserve"> is a</w:t>
+      </w:r>
+      <w:r>
+        <w:rPr>
+          <w:u w:val="single"/>
+        </w:rPr>
+        <w:t xml:space="preserve"> select all if not selected concept.</w:t>
+      </w:r>
+    </w:p>
+    <w:p>
+      <w:r>
+        <w:lastRenderedPageBreak/>
+        <w:t xml:space="preserve">a)  </w:t>
+      </w:r>
+      <w:proofErr w:type="gramStart"/>
+      <w:r>
+        <w:t>maybe</w:t>
+      </w:r>
+      <w:proofErr w:type="gramEnd"/>
+      <w:r>
+        <w:t xml:space="preserve"> a skip </w:t>
+      </w:r>
+      <w:r>
+        <w:t>survey</w:t>
+      </w:r>
+      <w:r>
+        <w:t xml:space="preserve"> button </w:t>
+      </w:r>
+      <w:r>
+        <w:t xml:space="preserve">to skip </w:t>
+      </w:r>
+      <w:r>
+        <w:t xml:space="preserve">the </w:t>
+      </w:r>
       <w:proofErr w:type="spellStart"/>
       <w:r>
-        <w:t>is</w:t>
+        <w:t>questyions</w:t>
       </w:r>
       <w:proofErr w:type="spellEnd"/>
       <w:r>
+        <w:t xml:space="preserve">. This </w:t>
+      </w:r>
+      <w:r>
+        <w:t xml:space="preserve">means </w:t>
+      </w:r>
+      <w:r>
+        <w:t xml:space="preserve">all data is </w:t>
+      </w:r>
+      <w:r>
+        <w:t>select</w:t>
+      </w:r>
+      <w:r>
+        <w:t>ed</w:t>
+      </w:r>
+      <w:r>
+        <w:t xml:space="preserve"> in backend regardless of rules </w:t>
+      </w:r>
+      <w:r>
+        <w:t>defined in the data</w:t>
+      </w:r>
+      <w:r>
+        <w:t>. She talked of that if the person didn't answer any questions then no rules apply.</w:t>
+      </w:r>
+    </w:p>
+    <w:p>
+      <w:r>
+        <w:t>If the person answer any of the survey, then the finder works as is (</w:t>
+      </w:r>
+      <w:proofErr w:type="spellStart"/>
+      <w:r>
+        <w:t>ie</w:t>
+      </w:r>
+      <w:proofErr w:type="spellEnd"/>
+      <w:r>
+        <w:t>. Everything is assume false, and you need to implicitly select it)</w:t>
+      </w:r>
+    </w:p>
+    <w:p/>
+    <w:p>
+      <w:r>
+        <w:t xml:space="preserve">b) </w:t>
+      </w:r>
+      <w:proofErr w:type="gramStart"/>
+      <w:r>
+        <w:t>or</w:t>
+      </w:r>
+      <w:proofErr w:type="gramEnd"/>
+      <w:r>
+        <w:t xml:space="preserve"> instead of defaulting false to all </w:t>
+      </w:r>
+      <w:r>
+        <w:t>questions</w:t>
+      </w:r>
+      <w:r>
+        <w:t xml:space="preserve"> we default true..</w:t>
+      </w:r>
+      <w:r>
+        <w:t xml:space="preserve"> B</w:t>
+      </w:r>
+      <w:r>
+        <w:t>ut this doesn't work.  If I default all to true, then select a radio box</w:t>
+      </w:r>
+      <w:proofErr w:type="gramStart"/>
+      <w:r>
+        <w:t>..</w:t>
+      </w:r>
+      <w:proofErr w:type="gramEnd"/>
+      <w:r>
+        <w:t xml:space="preserve"> I need to set all the others</w:t>
+      </w:r>
+      <w:r>
+        <w:t xml:space="preserve"> related answers</w:t>
+      </w:r>
+      <w:r>
+        <w:t xml:space="preserve"> to false.</w:t>
+      </w:r>
+      <w:r>
         <w:t xml:space="preserve"> </w:t>
       </w:r>
+      <w:r>
+        <w:t xml:space="preserve"> (</w:t>
+      </w:r>
+      <w:proofErr w:type="gramStart"/>
+      <w:r>
+        <w:t>there</w:t>
+      </w:r>
+      <w:proofErr w:type="gramEnd"/>
+      <w:r>
+        <w:t xml:space="preserve"> are 8 radio groups) but</w:t>
+      </w:r>
+      <w:r>
+        <w:t xml:space="preserve"> the names on </w:t>
+      </w:r>
+      <w:r>
+        <w:t xml:space="preserve">each input in a </w:t>
+      </w:r>
+      <w:r>
+        <w:t>radio-groups will all be the same.</w:t>
+      </w:r>
+    </w:p>
+    <w:p/>
+    <w:p>
+      <w:r>
+        <w:t xml:space="preserve">So </w:t>
+      </w:r>
+      <w:r>
+        <w:t xml:space="preserve">when we start the baseline </w:t>
+      </w:r>
+    </w:p>
+    <w:p>
+      <w:r>
+        <w:t xml:space="preserve">    </w:t>
+      </w:r>
+      <w:r>
+        <w:t xml:space="preserve">(a) </w:t>
+      </w:r>
+      <w:proofErr w:type="gramStart"/>
+      <w:r>
+        <w:t>currently</w:t>
+      </w:r>
+      <w:proofErr w:type="gramEnd"/>
+      <w:r>
+        <w:t xml:space="preserve"> </w:t>
+      </w:r>
+      <w:r>
+        <w:t>we get all the checked boxes… and set question</w:t>
+      </w:r>
+      <w:r>
+        <w:t xml:space="preserve"> to true </w:t>
+      </w:r>
+      <w:r>
+        <w:t xml:space="preserve">using </w:t>
+      </w:r>
       <w:proofErr w:type="spellStart"/>
       <w:r>
-        <w:t>ssl</w:t>
+        <w:t>qval</w:t>
       </w:r>
       <w:proofErr w:type="spellEnd"/>
       <w:r>
-        <w:t xml:space="preserve"> Check with rob.</w:t>
-      </w:r>
-    </w:p>
+        <w:t xml:space="preserve">.. </w:t>
+      </w:r>
+    </w:p>
+    <w:p>
+      <w:r>
+        <w:t>Now we could:</w:t>
+      </w:r>
+    </w:p>
+    <w:p>
+      <w:r>
+        <w:t xml:space="preserve">       </w:t>
+      </w:r>
+      <w:proofErr w:type="spellStart"/>
+      <w:r>
+        <w:t>i</w:t>
+      </w:r>
+      <w:proofErr w:type="spellEnd"/>
+      <w:r>
+        <w:t>)  For each checked item</w:t>
+      </w:r>
+      <w:proofErr w:type="gramStart"/>
+      <w:r>
+        <w:t>..</w:t>
+      </w:r>
+      <w:proofErr w:type="gramEnd"/>
+      <w:r>
+        <w:t xml:space="preserve"> </w:t>
+      </w:r>
+    </w:p>
+    <w:p>
+      <w:r>
+        <w:t xml:space="preserve">        ii) </w:t>
+      </w:r>
+      <w:proofErr w:type="gramStart"/>
+      <w:r>
+        <w:t>take</w:t>
+      </w:r>
+      <w:proofErr w:type="gramEnd"/>
+      <w:r>
+        <w:t xml:space="preserve"> the name and query the DOM for elements of the same name and using the </w:t>
+      </w:r>
+      <w:proofErr w:type="spellStart"/>
+      <w:r>
+        <w:t>qval</w:t>
+      </w:r>
+      <w:proofErr w:type="spellEnd"/>
+      <w:r>
+        <w:t xml:space="preserve"> set the questions to false;</w:t>
+      </w:r>
+    </w:p>
+    <w:p>
+      <w:r>
+        <w:t xml:space="preserve">     iii) </w:t>
+      </w:r>
+      <w:proofErr w:type="gramStart"/>
+      <w:r>
+        <w:t>reset</w:t>
+      </w:r>
+      <w:proofErr w:type="gramEnd"/>
+      <w:r>
+        <w:t xml:space="preserve"> or set again the selected value to true.</w:t>
+      </w:r>
+    </w:p>
+    <w:p/>
+    <w:p/>
+    <w:p>
+      <w:proofErr w:type="gramStart"/>
+      <w:r>
+        <w:t>or</w:t>
+      </w:r>
+      <w:proofErr w:type="gramEnd"/>
+      <w:r>
+        <w:t xml:space="preserve"> worse</w:t>
+      </w:r>
+      <w:r>
+        <w:t xml:space="preserve"> option</w:t>
+      </w:r>
+    </w:p>
+    <w:p>
+      <w:r>
+        <w:t xml:space="preserve">c) </w:t>
+      </w:r>
+      <w:proofErr w:type="gramStart"/>
+      <w:r>
+        <w:t>for</w:t>
+      </w:r>
+      <w:proofErr w:type="gramEnd"/>
+      <w:r>
+        <w:t xml:space="preserve"> all radio button, if nothing selected, means all selected.. </w:t>
+      </w:r>
+      <w:proofErr w:type="gramStart"/>
+      <w:r>
+        <w:t>but</w:t>
+      </w:r>
+      <w:proofErr w:type="gramEnd"/>
+      <w:r>
+        <w:t xml:space="preserve"> do it on every page.</w:t>
+      </w:r>
+    </w:p>
+    <w:p>
+      <w:r>
+        <w:t>(</w:t>
+      </w:r>
+      <w:proofErr w:type="gramStart"/>
+      <w:r>
+        <w:t>this</w:t>
+      </w:r>
+      <w:proofErr w:type="gramEnd"/>
+      <w:r>
+        <w:t xml:space="preserve"> </w:t>
+      </w:r>
+      <w:r>
+        <w:t xml:space="preserve">idea is </w:t>
+      </w:r>
+      <w:r>
+        <w:t xml:space="preserve">really </w:t>
+      </w:r>
+      <w:r>
+        <w:t xml:space="preserve">the </w:t>
+      </w:r>
+      <w:r>
+        <w:t>improve</w:t>
+      </w:r>
+      <w:r>
+        <w:t>d</w:t>
+      </w:r>
+      <w:r>
+        <w:t xml:space="preserve"> option b)</w:t>
+      </w:r>
+    </w:p>
+    <w:p/>
+    <w:p/>
+    <w:p/>
+    <w:p>
+      <w:r>
+        <w:t>Oct 6</w:t>
+      </w:r>
+      <w:r>
+        <w:rPr>
+          <w:vertAlign w:val="superscript"/>
+        </w:rPr>
+        <w:t>th</w:t>
+      </w:r>
+      <w:r>
+        <w:t xml:space="preserve"> Meeting:</w:t>
+      </w:r>
+    </w:p>
+    <w:p/>
+    <w:p>
+      <w:r>
+        <w:t xml:space="preserve">1) </w:t>
+      </w:r>
+      <w:proofErr w:type="gramStart"/>
+      <w:r>
+        <w:t>bug</w:t>
+      </w:r>
+      <w:proofErr w:type="gramEnd"/>
+      <w:r>
+        <w:t>, wh</w:t>
+      </w:r>
+      <w:r>
+        <w:t xml:space="preserve">en deleting </w:t>
+      </w:r>
+      <w:proofErr w:type="spellStart"/>
+      <w:r>
+        <w:t>releated</w:t>
+      </w:r>
+      <w:proofErr w:type="spellEnd"/>
+      <w:r>
+        <w:t xml:space="preserve"> links.. </w:t>
+      </w:r>
+      <w:proofErr w:type="gramStart"/>
+      <w:r>
+        <w:t>alw</w:t>
+      </w:r>
+      <w:r>
+        <w:t>ays</w:t>
+      </w:r>
+      <w:proofErr w:type="gramEnd"/>
+      <w:r>
+        <w:t xml:space="preserve"> delete last one</w:t>
+      </w:r>
+      <w:r>
+        <w:t xml:space="preserve"> (fixed)</w:t>
+      </w:r>
+    </w:p>
+    <w:p>
+      <w:r>
+        <w:t xml:space="preserve">2) </w:t>
+      </w:r>
+      <w:proofErr w:type="gramStart"/>
+      <w:r>
+        <w:t>benefits</w:t>
+      </w:r>
+      <w:proofErr w:type="gramEnd"/>
+      <w:r>
+        <w:t xml:space="preserve"> misspell on finer tab.</w:t>
+      </w:r>
+      <w:r>
+        <w:t xml:space="preserve"> (</w:t>
+      </w:r>
+      <w:proofErr w:type="spellStart"/>
+      <w:r>
+        <w:t>fxed</w:t>
+      </w:r>
+      <w:proofErr w:type="spellEnd"/>
+      <w:r>
+        <w:t>)</w:t>
+      </w:r>
+    </w:p>
+    <w:p>
+      <w:r>
+        <w:t xml:space="preserve">3) </w:t>
+      </w:r>
+      <w:proofErr w:type="gramStart"/>
+      <w:r>
+        <w:t>they</w:t>
+      </w:r>
+      <w:proofErr w:type="gramEnd"/>
+      <w:r>
+        <w:t xml:space="preserve"> want a special rule: NOT ODSP.</w:t>
+      </w:r>
+      <w:r>
+        <w:t xml:space="preserve"> (</w:t>
+      </w:r>
+      <w:proofErr w:type="gramStart"/>
+      <w:r>
+        <w:t>added</w:t>
+      </w:r>
+      <w:proofErr w:type="gramEnd"/>
+      <w:r>
+        <w:t>)</w:t>
+      </w:r>
+    </w:p>
+    <w:p>
+      <w:r>
+        <w:t>4) In the settings…message at bottom</w:t>
+      </w:r>
+      <w:proofErr w:type="gramStart"/>
+      <w:r>
+        <w:t>..</w:t>
+      </w:r>
+      <w:proofErr w:type="gramEnd"/>
+      <w:r>
+        <w:t xml:space="preserve"> </w:t>
+      </w:r>
+      <w:proofErr w:type="gramStart"/>
+      <w:r>
+        <w:t>questions</w:t>
+      </w:r>
+      <w:proofErr w:type="gramEnd"/>
+      <w:r>
+        <w:t xml:space="preserve"> not answered,, may be missing </w:t>
+      </w:r>
+      <w:proofErr w:type="spellStart"/>
+      <w:r>
+        <w:t>reults</w:t>
+      </w:r>
+      <w:proofErr w:type="spellEnd"/>
+      <w:r>
+        <w:t>.</w:t>
+      </w:r>
+    </w:p>
+    <w:p>
+      <w:r>
+        <w:t xml:space="preserve">  --&gt; </w:t>
+      </w:r>
+      <w:proofErr w:type="gramStart"/>
+      <w:r>
+        <w:t>direct</w:t>
+      </w:r>
+      <w:proofErr w:type="gramEnd"/>
+      <w:r>
+        <w:t xml:space="preserve"> link back to each question.</w:t>
+      </w:r>
+    </w:p>
+    <w:p>
+      <w:proofErr w:type="gramStart"/>
+      <w:r>
+        <w:lastRenderedPageBreak/>
+        <w:t>5)Need</w:t>
+      </w:r>
+      <w:proofErr w:type="gramEnd"/>
+      <w:r>
+        <w:t xml:space="preserve"> placeholder for intro text.</w:t>
+      </w:r>
+    </w:p>
+    <w:p>
+      <w:r>
+        <w:t>6) There will be a 4 tab (medical) and the tabs will correspond to tabs in WCM</w:t>
+      </w:r>
+    </w:p>
+    <w:p>
+      <w:hyperlink r:id="rId8" w:history="1">
+        <w:r>
+          <w:rPr>
+            <w:rStyle w:val="Hyperlink"/>
+          </w:rPr>
+          <w:t>http://homer-1.inet.toronto.ca/wps/portal/contentonly?vgnextoid=a823273566416510VgnVCM10000071d60f89RCRD</w:t>
+        </w:r>
+      </w:hyperlink>
+    </w:p>
+    <w:p/>
     <w:p>
       <w:pPr>
         <w:rPr>
-          <w:color w:val="FF0000"/>
+          <w:color w:val="1F497D"/>
         </w:rPr>
       </w:pPr>
       <w:r>
-        <w:t>They also want the summary 'hidden'</w:t>
-      </w:r>
-      <w:proofErr w:type="gramStart"/>
-      <w:r>
-        <w:t>..</w:t>
-      </w:r>
-      <w:proofErr w:type="gramEnd"/>
-      <w:r>
-        <w:t xml:space="preserve"> </w:t>
-      </w:r>
-      <w:proofErr w:type="gramStart"/>
-      <w:r>
-        <w:t>so</w:t>
-      </w:r>
-      <w:proofErr w:type="gramEnd"/>
-      <w:r>
-        <w:t xml:space="preserve"> many a dropdown that shows up on a mouse over</w:t>
+        <w:rPr>
+          <w:color w:val="1F497D"/>
+        </w:rPr>
+        <w:t>We will get back to you re: the survey link.</w:t>
+      </w:r>
+    </w:p>
+    <w:p>
+      <w:pPr>
+        <w:rPr>
+          <w:color w:val="1F497D"/>
+        </w:rPr>
+      </w:pPr>
+    </w:p>
+    <w:tbl>
+      <w:tblPr>
+        <w:tblW w:w="0" w:type="auto"/>
+        <w:tblCellMar>
+          <w:left w:w="0" w:type="dxa"/>
+          <w:right w:w="0" w:type="dxa"/>
+        </w:tblCellMar>
+        <w:tblLook w:val="04A0" w:firstRow="1" w:lastRow="0" w:firstColumn="1" w:lastColumn="0" w:noHBand="0" w:noVBand="1"/>
+      </w:tblPr>
+      <w:tblGrid>
+        <w:gridCol w:w="1413"/>
+        <w:gridCol w:w="4245"/>
+        <w:gridCol w:w="1801"/>
+        <w:gridCol w:w="1881"/>
+      </w:tblGrid>
+      <w:tr>
+        <w:tc>
+          <w:tcPr>
+            <w:tcW w:w="2337" w:type="dxa"/>
+            <w:tcBorders>
+              <w:top w:val="single" w:sz="8" w:space="0" w:color="auto"/>
+              <w:left w:val="single" w:sz="8" w:space="0" w:color="auto"/>
+              <w:bottom w:val="single" w:sz="18" w:space="0" w:color="auto"/>
+              <w:right w:val="single" w:sz="8" w:space="0" w:color="auto"/>
+            </w:tcBorders>
+            <w:shd w:val="clear" w:color="auto" w:fill="7030A0"/>
+            <w:tcMar>
+              <w:top w:w="0" w:type="dxa"/>
+              <w:left w:w="108" w:type="dxa"/>
+              <w:bottom w:w="0" w:type="dxa"/>
+              <w:right w:w="108" w:type="dxa"/>
+            </w:tcMar>
+            <w:hideMark/>
+          </w:tcPr>
+          <w:p>
+            <w:pPr>
+              <w:jc w:val="center"/>
+              <w:rPr>
+                <w:b/>
+                <w:bCs/>
+                <w:color w:val="FFFFFF"/>
+              </w:rPr>
+            </w:pPr>
+            <w:r>
+              <w:rPr>
+                <w:b/>
+                <w:bCs/>
+                <w:color w:val="FFFFFF"/>
+              </w:rPr>
+              <w:t>Tool</w:t>
+            </w:r>
+          </w:p>
+        </w:tc>
+        <w:tc>
+          <w:tcPr>
+            <w:tcW w:w="6727" w:type="dxa"/>
+            <w:tcBorders>
+              <w:top w:val="single" w:sz="8" w:space="0" w:color="auto"/>
+              <w:left w:val="nil"/>
+              <w:bottom w:val="single" w:sz="18" w:space="0" w:color="auto"/>
+              <w:right w:val="single" w:sz="8" w:space="0" w:color="auto"/>
+            </w:tcBorders>
+            <w:shd w:val="clear" w:color="auto" w:fill="7030A0"/>
+            <w:tcMar>
+              <w:top w:w="0" w:type="dxa"/>
+              <w:left w:w="108" w:type="dxa"/>
+              <w:bottom w:w="0" w:type="dxa"/>
+              <w:right w:w="108" w:type="dxa"/>
+            </w:tcMar>
+            <w:hideMark/>
+          </w:tcPr>
+          <w:p>
+            <w:pPr>
+              <w:jc w:val="center"/>
+              <w:rPr>
+                <w:b/>
+                <w:bCs/>
+                <w:color w:val="FFFFFF"/>
+              </w:rPr>
+            </w:pPr>
+            <w:r>
+              <w:rPr>
+                <w:b/>
+                <w:bCs/>
+                <w:color w:val="FFFFFF"/>
+              </w:rPr>
+              <w:t>Action</w:t>
+            </w:r>
+          </w:p>
+        </w:tc>
+        <w:tc>
+          <w:tcPr>
+            <w:tcW w:w="2552" w:type="dxa"/>
+            <w:tcBorders>
+              <w:top w:val="single" w:sz="8" w:space="0" w:color="auto"/>
+              <w:left w:val="nil"/>
+              <w:bottom w:val="single" w:sz="18" w:space="0" w:color="auto"/>
+              <w:right w:val="single" w:sz="8" w:space="0" w:color="auto"/>
+            </w:tcBorders>
+            <w:shd w:val="clear" w:color="auto" w:fill="7030A0"/>
+            <w:tcMar>
+              <w:top w:w="0" w:type="dxa"/>
+              <w:left w:w="108" w:type="dxa"/>
+              <w:bottom w:w="0" w:type="dxa"/>
+              <w:right w:w="108" w:type="dxa"/>
+            </w:tcMar>
+            <w:hideMark/>
+          </w:tcPr>
+          <w:p>
+            <w:pPr>
+              <w:jc w:val="center"/>
+              <w:rPr>
+                <w:b/>
+                <w:bCs/>
+                <w:color w:val="FFFFFF"/>
+              </w:rPr>
+            </w:pPr>
+            <w:r>
+              <w:rPr>
+                <w:b/>
+                <w:bCs/>
+                <w:color w:val="FFFFFF"/>
+              </w:rPr>
+              <w:t>Most Responsible Person</w:t>
+            </w:r>
+          </w:p>
+        </w:tc>
+        <w:tc>
+          <w:tcPr>
+            <w:tcW w:w="3118" w:type="dxa"/>
+            <w:tcBorders>
+              <w:top w:val="single" w:sz="8" w:space="0" w:color="auto"/>
+              <w:left w:val="nil"/>
+              <w:bottom w:val="single" w:sz="18" w:space="0" w:color="auto"/>
+              <w:right w:val="single" w:sz="8" w:space="0" w:color="auto"/>
+            </w:tcBorders>
+            <w:shd w:val="clear" w:color="auto" w:fill="7030A0"/>
+            <w:tcMar>
+              <w:top w:w="0" w:type="dxa"/>
+              <w:left w:w="108" w:type="dxa"/>
+              <w:bottom w:w="0" w:type="dxa"/>
+              <w:right w:w="108" w:type="dxa"/>
+            </w:tcMar>
+            <w:hideMark/>
+          </w:tcPr>
+          <w:p>
+            <w:pPr>
+              <w:jc w:val="center"/>
+              <w:rPr>
+                <w:b/>
+                <w:bCs/>
+                <w:color w:val="FFFFFF"/>
+              </w:rPr>
+            </w:pPr>
+            <w:r>
+              <w:rPr>
+                <w:b/>
+                <w:bCs/>
+                <w:color w:val="FFFFFF"/>
+              </w:rPr>
+              <w:t>Timeline</w:t>
+            </w:r>
+          </w:p>
+        </w:tc>
+      </w:tr>
+      <w:tr>
+        <w:trPr>
+          <w:trHeight w:val="567"/>
+        </w:trPr>
+        <w:tc>
+          <w:tcPr>
+            <w:tcW w:w="2337" w:type="dxa"/>
+            <w:vMerge w:val="restart"/>
+            <w:tcBorders>
+              <w:top w:val="nil"/>
+              <w:left w:val="single" w:sz="18" w:space="0" w:color="auto"/>
+              <w:bottom w:val="single" w:sz="18" w:space="0" w:color="auto"/>
+              <w:right w:val="single" w:sz="18" w:space="0" w:color="auto"/>
+            </w:tcBorders>
+            <w:shd w:val="clear" w:color="auto" w:fill="F2F2F2"/>
+            <w:tcMar>
+              <w:top w:w="0" w:type="dxa"/>
+              <w:left w:w="108" w:type="dxa"/>
+              <w:bottom w:w="0" w:type="dxa"/>
+              <w:right w:w="108" w:type="dxa"/>
+            </w:tcMar>
+          </w:tcPr>
+          <w:p>
+            <w:pPr>
+              <w:jc w:val="center"/>
+              <w:rPr>
+                <w:b/>
+                <w:bCs/>
+                <w:color w:val="1F497D"/>
+              </w:rPr>
+            </w:pPr>
+          </w:p>
+          <w:p>
+            <w:pPr>
+              <w:jc w:val="center"/>
+              <w:rPr>
+                <w:b/>
+                <w:bCs/>
+                <w:color w:val="1F497D"/>
+              </w:rPr>
+            </w:pPr>
+          </w:p>
+          <w:p>
+            <w:pPr>
+              <w:jc w:val="center"/>
+              <w:rPr>
+                <w:b/>
+                <w:bCs/>
+                <w:color w:val="1F497D"/>
+              </w:rPr>
+            </w:pPr>
+          </w:p>
+          <w:p>
+            <w:pPr>
+              <w:jc w:val="center"/>
+              <w:rPr>
+                <w:b/>
+                <w:bCs/>
+                <w:color w:val="1F497D"/>
+              </w:rPr>
+            </w:pPr>
+            <w:r>
+              <w:rPr>
+                <w:b/>
+                <w:bCs/>
+                <w:color w:val="1F497D"/>
+              </w:rPr>
+              <w:t>Finder Tool</w:t>
+            </w:r>
+          </w:p>
+        </w:tc>
+        <w:tc>
+          <w:tcPr>
+            <w:tcW w:w="6727" w:type="dxa"/>
+            <w:tcBorders>
+              <w:top w:val="nil"/>
+              <w:left w:val="nil"/>
+              <w:bottom w:val="single" w:sz="8" w:space="0" w:color="auto"/>
+              <w:right w:val="single" w:sz="8" w:space="0" w:color="auto"/>
+            </w:tcBorders>
+            <w:tcMar>
+              <w:top w:w="0" w:type="dxa"/>
+              <w:left w:w="108" w:type="dxa"/>
+              <w:bottom w:w="0" w:type="dxa"/>
+              <w:right w:w="108" w:type="dxa"/>
+            </w:tcMar>
+            <w:vAlign w:val="center"/>
+            <w:hideMark/>
+          </w:tcPr>
+          <w:p>
+            <w:pPr>
+              <w:pStyle w:val="ListParagraph"/>
+              <w:numPr>
+                <w:ilvl w:val="0"/>
+                <w:numId w:val="1"/>
+              </w:numPr>
+            </w:pPr>
+            <w:r>
+              <w:t>Develop text to include in "Settings" indicating that if you haven't answered all questions, you might not have received all of the information. Send to Steve</w:t>
+            </w:r>
+          </w:p>
+          <w:p>
+            <w:pPr>
+              <w:pStyle w:val="ListParagraph"/>
+              <w:numPr>
+                <w:ilvl w:val="0"/>
+                <w:numId w:val="2"/>
+              </w:numPr>
+            </w:pPr>
+            <w:r>
+              <w:rPr>
+                <w:color w:val="FF0000"/>
+              </w:rPr>
+              <w:t>Implemented</w:t>
+            </w:r>
+          </w:p>
+          <w:p>
+            <w:pPr>
+              <w:pStyle w:val="ListParagraph"/>
+              <w:numPr>
+                <w:ilvl w:val="0"/>
+                <w:numId w:val="2"/>
+              </w:numPr>
+            </w:pPr>
+            <w:r>
+              <w:rPr>
+                <w:color w:val="FF0000"/>
+              </w:rPr>
+              <w:t>Note when 1</w:t>
+            </w:r>
+            <w:r>
+              <w:rPr>
+                <w:color w:val="FF0000"/>
+                <w:vertAlign w:val="superscript"/>
+              </w:rPr>
+              <w:t>st</w:t>
+            </w:r>
+            <w:r>
+              <w:rPr>
+                <w:color w:val="FF0000"/>
+              </w:rPr>
+              <w:t xml:space="preserve"> using tools (settings </w:t>
+            </w:r>
+            <w:proofErr w:type="gramStart"/>
+            <w:r>
+              <w:rPr>
+                <w:color w:val="FF0000"/>
+              </w:rPr>
+              <w:t xml:space="preserve">are </w:t>
+            </w:r>
+            <w:r>
+              <w:rPr>
+                <w:color w:val="FF0000"/>
+              </w:rPr>
+              <w:t xml:space="preserve"> "</w:t>
+            </w:r>
+            <w:proofErr w:type="gramEnd"/>
+            <w:r>
+              <w:rPr>
+                <w:color w:val="FF0000"/>
+              </w:rPr>
+              <w:t xml:space="preserve">collapsed" and not displayed. Once the user click to show the settings, they stay open until the user closes them (important for the </w:t>
+            </w:r>
+            <w:proofErr w:type="spellStart"/>
+            <w:r>
+              <w:rPr>
+                <w:color w:val="FF0000"/>
+              </w:rPr>
+              <w:t>goto</w:t>
+            </w:r>
+            <w:proofErr w:type="spellEnd"/>
+            <w:r>
+              <w:rPr>
+                <w:color w:val="FF0000"/>
+              </w:rPr>
+              <w:t xml:space="preserve"> step functions Added)</w:t>
+            </w:r>
+          </w:p>
+        </w:tc>
+        <w:tc>
+          <w:tcPr>
+            <w:tcW w:w="2552" w:type="dxa"/>
+            <w:tcBorders>
+              <w:top w:val="nil"/>
+              <w:left w:val="nil"/>
+              <w:bottom w:val="single" w:sz="8" w:space="0" w:color="auto"/>
+              <w:right w:val="single" w:sz="8" w:space="0" w:color="auto"/>
+            </w:tcBorders>
+            <w:tcMar>
+              <w:top w:w="0" w:type="dxa"/>
+              <w:left w:w="108" w:type="dxa"/>
+              <w:bottom w:w="0" w:type="dxa"/>
+              <w:right w:w="108" w:type="dxa"/>
+            </w:tcMar>
+            <w:vAlign w:val="center"/>
+            <w:hideMark/>
+          </w:tcPr>
+          <w:p>
+            <w:r>
+              <w:t>Rebecca</w:t>
+            </w:r>
+          </w:p>
+        </w:tc>
+        <w:tc>
+          <w:tcPr>
+            <w:tcW w:w="3118" w:type="dxa"/>
+            <w:tcBorders>
+              <w:top w:val="nil"/>
+              <w:left w:val="nil"/>
+              <w:bottom w:val="single" w:sz="8" w:space="0" w:color="auto"/>
+              <w:right w:val="single" w:sz="18" w:space="0" w:color="auto"/>
+            </w:tcBorders>
+            <w:tcMar>
+              <w:top w:w="0" w:type="dxa"/>
+              <w:left w:w="108" w:type="dxa"/>
+              <w:bottom w:w="0" w:type="dxa"/>
+              <w:right w:w="108" w:type="dxa"/>
+            </w:tcMar>
+            <w:vAlign w:val="center"/>
+            <w:hideMark/>
+          </w:tcPr>
+          <w:p>
+            <w:r>
+              <w:t>October 11, 2016</w:t>
+            </w:r>
+          </w:p>
+        </w:tc>
+      </w:tr>
+      <w:tr>
+        <w:trPr>
+          <w:trHeight w:val="567"/>
+        </w:trPr>
+        <w:tc>
+          <w:tcPr>
+            <w:tcW w:w="0" w:type="auto"/>
+            <w:vMerge/>
+            <w:tcBorders>
+              <w:top w:val="nil"/>
+              <w:left w:val="single" w:sz="18" w:space="0" w:color="auto"/>
+              <w:bottom w:val="single" w:sz="18" w:space="0" w:color="auto"/>
+              <w:right w:val="single" w:sz="18" w:space="0" w:color="auto"/>
+            </w:tcBorders>
+            <w:vAlign w:val="center"/>
+            <w:hideMark/>
+          </w:tcPr>
+          <w:p>
+            <w:pPr>
+              <w:rPr>
+                <w:rFonts w:ascii="Calibri" w:hAnsi="Calibri"/>
+                <w:b/>
+                <w:bCs/>
+                <w:color w:val="1F497D"/>
+              </w:rPr>
+            </w:pPr>
+          </w:p>
+        </w:tc>
+        <w:tc>
+          <w:tcPr>
+            <w:tcW w:w="6727" w:type="dxa"/>
+            <w:tcBorders>
+              <w:top w:val="nil"/>
+              <w:left w:val="nil"/>
+              <w:bottom w:val="single" w:sz="8" w:space="0" w:color="auto"/>
+              <w:right w:val="single" w:sz="8" w:space="0" w:color="auto"/>
+            </w:tcBorders>
+            <w:tcMar>
+              <w:top w:w="0" w:type="dxa"/>
+              <w:left w:w="108" w:type="dxa"/>
+              <w:bottom w:w="0" w:type="dxa"/>
+              <w:right w:w="108" w:type="dxa"/>
+            </w:tcMar>
+            <w:vAlign w:val="center"/>
+            <w:hideMark/>
+          </w:tcPr>
+          <w:p>
+            <w:pPr>
+              <w:pStyle w:val="ListParagraph"/>
+              <w:numPr>
+                <w:ilvl w:val="0"/>
+                <w:numId w:val="1"/>
+              </w:numPr>
+            </w:pPr>
+            <w:r>
+              <w:t>Send Steve language for landing page for Finder Tool</w:t>
+            </w:r>
+          </w:p>
+        </w:tc>
+        <w:tc>
+          <w:tcPr>
+            <w:tcW w:w="2552" w:type="dxa"/>
+            <w:tcBorders>
+              <w:top w:val="nil"/>
+              <w:left w:val="nil"/>
+              <w:bottom w:val="single" w:sz="8" w:space="0" w:color="auto"/>
+              <w:right w:val="single" w:sz="8" w:space="0" w:color="auto"/>
+            </w:tcBorders>
+            <w:tcMar>
+              <w:top w:w="0" w:type="dxa"/>
+              <w:left w:w="108" w:type="dxa"/>
+              <w:bottom w:w="0" w:type="dxa"/>
+              <w:right w:w="108" w:type="dxa"/>
+            </w:tcMar>
+            <w:vAlign w:val="center"/>
+            <w:hideMark/>
+          </w:tcPr>
+          <w:p>
+            <w:r>
+              <w:t>Rebecca</w:t>
+            </w:r>
+          </w:p>
+        </w:tc>
+        <w:tc>
+          <w:tcPr>
+            <w:tcW w:w="3118" w:type="dxa"/>
+            <w:tcBorders>
+              <w:top w:val="nil"/>
+              <w:left w:val="nil"/>
+              <w:bottom w:val="single" w:sz="8" w:space="0" w:color="auto"/>
+              <w:right w:val="single" w:sz="18" w:space="0" w:color="auto"/>
+            </w:tcBorders>
+            <w:tcMar>
+              <w:top w:w="0" w:type="dxa"/>
+              <w:left w:w="108" w:type="dxa"/>
+              <w:bottom w:w="0" w:type="dxa"/>
+              <w:right w:w="108" w:type="dxa"/>
+            </w:tcMar>
+            <w:vAlign w:val="center"/>
+            <w:hideMark/>
+          </w:tcPr>
+          <w:p>
+            <w:r>
+              <w:t>October 11, 2016</w:t>
+            </w:r>
+          </w:p>
+        </w:tc>
+      </w:tr>
+      <w:tr>
+        <w:trPr>
+          <w:trHeight w:val="567"/>
+        </w:trPr>
+        <w:tc>
+          <w:tcPr>
+            <w:tcW w:w="0" w:type="auto"/>
+            <w:vMerge/>
+            <w:tcBorders>
+              <w:top w:val="nil"/>
+              <w:left w:val="single" w:sz="18" w:space="0" w:color="auto"/>
+              <w:bottom w:val="single" w:sz="18" w:space="0" w:color="auto"/>
+              <w:right w:val="single" w:sz="18" w:space="0" w:color="auto"/>
+            </w:tcBorders>
+            <w:vAlign w:val="center"/>
+            <w:hideMark/>
+          </w:tcPr>
+          <w:p>
+            <w:pPr>
+              <w:rPr>
+                <w:rFonts w:ascii="Calibri" w:hAnsi="Calibri"/>
+                <w:b/>
+                <w:bCs/>
+                <w:color w:val="1F497D"/>
+              </w:rPr>
+            </w:pPr>
+          </w:p>
+        </w:tc>
+        <w:tc>
+          <w:tcPr>
+            <w:tcW w:w="6727" w:type="dxa"/>
+            <w:tcBorders>
+              <w:top w:val="nil"/>
+              <w:left w:val="nil"/>
+              <w:bottom w:val="single" w:sz="8" w:space="0" w:color="auto"/>
+              <w:right w:val="single" w:sz="8" w:space="0" w:color="auto"/>
+            </w:tcBorders>
+            <w:tcMar>
+              <w:top w:w="0" w:type="dxa"/>
+              <w:left w:w="108" w:type="dxa"/>
+              <w:bottom w:w="0" w:type="dxa"/>
+              <w:right w:w="108" w:type="dxa"/>
+            </w:tcMar>
+            <w:vAlign w:val="center"/>
+            <w:hideMark/>
+          </w:tcPr>
+          <w:p>
+            <w:pPr>
+              <w:pStyle w:val="ListParagraph"/>
+              <w:numPr>
+                <w:ilvl w:val="0"/>
+                <w:numId w:val="1"/>
+              </w:numPr>
+            </w:pPr>
+            <w:r>
+              <w:t>Create landing page for Finder Tool</w:t>
+            </w:r>
+          </w:p>
+          <w:p>
+            <w:pPr>
+              <w:pStyle w:val="ListParagraph"/>
+            </w:pPr>
+            <w:r>
+              <w:rPr>
+                <w:color w:val="FF0000"/>
+              </w:rPr>
+              <w:t>Done with "junk text"</w:t>
+            </w:r>
+          </w:p>
+        </w:tc>
+        <w:tc>
+          <w:tcPr>
+            <w:tcW w:w="2552" w:type="dxa"/>
+            <w:tcBorders>
+              <w:top w:val="nil"/>
+              <w:left w:val="nil"/>
+              <w:bottom w:val="single" w:sz="8" w:space="0" w:color="auto"/>
+              <w:right w:val="single" w:sz="8" w:space="0" w:color="auto"/>
+            </w:tcBorders>
+            <w:tcMar>
+              <w:top w:w="0" w:type="dxa"/>
+              <w:left w:w="108" w:type="dxa"/>
+              <w:bottom w:w="0" w:type="dxa"/>
+              <w:right w:w="108" w:type="dxa"/>
+            </w:tcMar>
+            <w:vAlign w:val="center"/>
+            <w:hideMark/>
+          </w:tcPr>
+          <w:p>
+            <w:r>
+              <w:t>Steve</w:t>
+            </w:r>
+          </w:p>
+        </w:tc>
+        <w:tc>
+          <w:tcPr>
+            <w:tcW w:w="3118" w:type="dxa"/>
+            <w:tcBorders>
+              <w:top w:val="nil"/>
+              <w:left w:val="nil"/>
+              <w:bottom w:val="single" w:sz="8" w:space="0" w:color="auto"/>
+              <w:right w:val="single" w:sz="18" w:space="0" w:color="auto"/>
+            </w:tcBorders>
+            <w:tcMar>
+              <w:top w:w="0" w:type="dxa"/>
+              <w:left w:w="108" w:type="dxa"/>
+              <w:bottom w:w="0" w:type="dxa"/>
+              <w:right w:w="108" w:type="dxa"/>
+            </w:tcMar>
+            <w:vAlign w:val="center"/>
+            <w:hideMark/>
+          </w:tcPr>
+          <w:p>
+            <w:r>
+              <w:t>October 14, 2016</w:t>
+            </w:r>
+          </w:p>
+        </w:tc>
+      </w:tr>
+      <w:tr>
+        <w:trPr>
+          <w:trHeight w:val="567"/>
+        </w:trPr>
+        <w:tc>
+          <w:tcPr>
+            <w:tcW w:w="0" w:type="auto"/>
+            <w:vMerge/>
+            <w:tcBorders>
+              <w:top w:val="nil"/>
+              <w:left w:val="single" w:sz="18" w:space="0" w:color="auto"/>
+              <w:bottom w:val="single" w:sz="18" w:space="0" w:color="auto"/>
+              <w:right w:val="single" w:sz="18" w:space="0" w:color="auto"/>
+            </w:tcBorders>
+            <w:vAlign w:val="center"/>
+            <w:hideMark/>
+          </w:tcPr>
+          <w:p>
+            <w:pPr>
+              <w:rPr>
+                <w:rFonts w:ascii="Calibri" w:hAnsi="Calibri"/>
+                <w:b/>
+                <w:bCs/>
+                <w:color w:val="1F497D"/>
+              </w:rPr>
+            </w:pPr>
+          </w:p>
+        </w:tc>
+        <w:tc>
+          <w:tcPr>
+            <w:tcW w:w="6727" w:type="dxa"/>
+            <w:tcBorders>
+              <w:top w:val="nil"/>
+              <w:left w:val="nil"/>
+              <w:bottom w:val="single" w:sz="8" w:space="0" w:color="auto"/>
+              <w:right w:val="single" w:sz="8" w:space="0" w:color="auto"/>
+            </w:tcBorders>
+            <w:tcMar>
+              <w:top w:w="0" w:type="dxa"/>
+              <w:left w:w="108" w:type="dxa"/>
+              <w:bottom w:w="0" w:type="dxa"/>
+              <w:right w:w="108" w:type="dxa"/>
+            </w:tcMar>
+            <w:vAlign w:val="center"/>
+            <w:hideMark/>
+          </w:tcPr>
+          <w:p>
+            <w:pPr>
+              <w:pStyle w:val="ListParagraph"/>
+              <w:numPr>
+                <w:ilvl w:val="0"/>
+                <w:numId w:val="1"/>
+              </w:numPr>
+            </w:pPr>
+            <w:r>
+              <w:t>Update tabs on Finder Tool result page to match integrated landing page: Children, Employment Supports and Social Services, Housing, Medical (plus a tab that says Financial Benefits/Subsidies)</w:t>
+            </w:r>
+          </w:p>
+          <w:p>
+            <w:pPr>
+              <w:pStyle w:val="ListParagraph"/>
+              <w:rPr>
+                <w:color w:val="FF0000"/>
+              </w:rPr>
+            </w:pPr>
+            <w:r>
+              <w:rPr>
+                <w:color w:val="FF0000"/>
+              </w:rPr>
+              <w:t>– tab</w:t>
+            </w:r>
+            <w:r>
+              <w:rPr>
+                <w:color w:val="FF0000"/>
+              </w:rPr>
+              <w:t>s</w:t>
+            </w:r>
+            <w:r>
+              <w:rPr>
+                <w:color w:val="FF0000"/>
+              </w:rPr>
+              <w:t xml:space="preserve"> </w:t>
+            </w:r>
+            <w:r>
+              <w:rPr>
+                <w:color w:val="FF0000"/>
+              </w:rPr>
+              <w:t>exist , tex</w:t>
+            </w:r>
+            <w:r>
+              <w:rPr>
+                <w:color w:val="FF0000"/>
+              </w:rPr>
+              <w:t xml:space="preserve">t </w:t>
+            </w:r>
+            <w:r>
+              <w:rPr>
+                <w:color w:val="FF0000"/>
+              </w:rPr>
+              <w:t xml:space="preserve">may </w:t>
+            </w:r>
+            <w:r>
+              <w:rPr>
+                <w:color w:val="FF0000"/>
+              </w:rPr>
+              <w:t>needs update</w:t>
+            </w:r>
+            <w:r>
+              <w:rPr>
+                <w:color w:val="FF0000"/>
+              </w:rPr>
+              <w:t>,</w:t>
+            </w:r>
+          </w:p>
+        </w:tc>
+        <w:tc>
+          <w:tcPr>
+            <w:tcW w:w="2552" w:type="dxa"/>
+            <w:tcBorders>
+              <w:top w:val="nil"/>
+              <w:left w:val="nil"/>
+              <w:bottom w:val="single" w:sz="8" w:space="0" w:color="auto"/>
+              <w:right w:val="single" w:sz="8" w:space="0" w:color="auto"/>
+            </w:tcBorders>
+            <w:tcMar>
+              <w:top w:w="0" w:type="dxa"/>
+              <w:left w:w="108" w:type="dxa"/>
+              <w:bottom w:w="0" w:type="dxa"/>
+              <w:right w:w="108" w:type="dxa"/>
+            </w:tcMar>
+            <w:vAlign w:val="center"/>
+            <w:hideMark/>
+          </w:tcPr>
+          <w:p>
+            <w:r>
+              <w:t>Steve</w:t>
+            </w:r>
+          </w:p>
+        </w:tc>
+        <w:tc>
+          <w:tcPr>
+            <w:tcW w:w="3118" w:type="dxa"/>
+            <w:tcBorders>
+              <w:top w:val="nil"/>
+              <w:left w:val="nil"/>
+              <w:bottom w:val="single" w:sz="8" w:space="0" w:color="auto"/>
+              <w:right w:val="single" w:sz="18" w:space="0" w:color="auto"/>
+            </w:tcBorders>
+            <w:tcMar>
+              <w:top w:w="0" w:type="dxa"/>
+              <w:left w:w="108" w:type="dxa"/>
+              <w:bottom w:w="0" w:type="dxa"/>
+              <w:right w:w="108" w:type="dxa"/>
+            </w:tcMar>
+            <w:vAlign w:val="center"/>
+            <w:hideMark/>
+          </w:tcPr>
+          <w:p>
+            <w:r>
+              <w:t>October 14, 2016</w:t>
+            </w:r>
+          </w:p>
+        </w:tc>
+      </w:tr>
+      <w:tr>
+        <w:trPr>
+          <w:trHeight w:val="567"/>
+        </w:trPr>
+        <w:tc>
+          <w:tcPr>
+            <w:tcW w:w="0" w:type="auto"/>
+            <w:vMerge/>
+            <w:tcBorders>
+              <w:top w:val="nil"/>
+              <w:left w:val="single" w:sz="18" w:space="0" w:color="auto"/>
+              <w:bottom w:val="single" w:sz="18" w:space="0" w:color="auto"/>
+              <w:right w:val="single" w:sz="18" w:space="0" w:color="auto"/>
+            </w:tcBorders>
+            <w:vAlign w:val="center"/>
+            <w:hideMark/>
+          </w:tcPr>
+          <w:p>
+            <w:pPr>
+              <w:rPr>
+                <w:rFonts w:ascii="Calibri" w:hAnsi="Calibri"/>
+                <w:b/>
+                <w:bCs/>
+                <w:color w:val="1F497D"/>
+              </w:rPr>
+            </w:pPr>
+          </w:p>
+        </w:tc>
+        <w:tc>
+          <w:tcPr>
+            <w:tcW w:w="6727" w:type="dxa"/>
+            <w:tcBorders>
+              <w:top w:val="nil"/>
+              <w:left w:val="nil"/>
+              <w:bottom w:val="single" w:sz="8" w:space="0" w:color="auto"/>
+              <w:right w:val="single" w:sz="8" w:space="0" w:color="auto"/>
+            </w:tcBorders>
+            <w:tcMar>
+              <w:top w:w="0" w:type="dxa"/>
+              <w:left w:w="108" w:type="dxa"/>
+              <w:bottom w:w="0" w:type="dxa"/>
+              <w:right w:w="108" w:type="dxa"/>
+            </w:tcMar>
+            <w:vAlign w:val="center"/>
+            <w:hideMark/>
+          </w:tcPr>
+          <w:p>
+            <w:pPr>
+              <w:pStyle w:val="ListParagraph"/>
+              <w:numPr>
+                <w:ilvl w:val="0"/>
+                <w:numId w:val="1"/>
+              </w:numPr>
+            </w:pPr>
+            <w:r>
+              <w:t>Provide any changes to Finder Tool questions after entering remaining data in admin tool</w:t>
+            </w:r>
+          </w:p>
+          <w:p>
+            <w:pPr>
+              <w:pStyle w:val="ListParagraph"/>
+            </w:pPr>
+          </w:p>
+        </w:tc>
+        <w:tc>
+          <w:tcPr>
+            <w:tcW w:w="2552" w:type="dxa"/>
+            <w:tcBorders>
+              <w:top w:val="nil"/>
+              <w:left w:val="nil"/>
+              <w:bottom w:val="single" w:sz="8" w:space="0" w:color="auto"/>
+              <w:right w:val="single" w:sz="8" w:space="0" w:color="auto"/>
+            </w:tcBorders>
+            <w:tcMar>
+              <w:top w:w="0" w:type="dxa"/>
+              <w:left w:w="108" w:type="dxa"/>
+              <w:bottom w:w="0" w:type="dxa"/>
+              <w:right w:w="108" w:type="dxa"/>
+            </w:tcMar>
+            <w:vAlign w:val="center"/>
+            <w:hideMark/>
+          </w:tcPr>
+          <w:p>
+            <w:r>
+              <w:t>Rebecca</w:t>
+            </w:r>
+          </w:p>
+        </w:tc>
+        <w:tc>
+          <w:tcPr>
+            <w:tcW w:w="3118" w:type="dxa"/>
+            <w:tcBorders>
+              <w:top w:val="nil"/>
+              <w:left w:val="nil"/>
+              <w:bottom w:val="single" w:sz="8" w:space="0" w:color="auto"/>
+              <w:right w:val="single" w:sz="18" w:space="0" w:color="auto"/>
+            </w:tcBorders>
+            <w:tcMar>
+              <w:top w:w="0" w:type="dxa"/>
+              <w:left w:w="108" w:type="dxa"/>
+              <w:bottom w:w="0" w:type="dxa"/>
+              <w:right w:w="108" w:type="dxa"/>
+            </w:tcMar>
+            <w:vAlign w:val="center"/>
+            <w:hideMark/>
+          </w:tcPr>
+          <w:p>
+            <w:r>
+              <w:t>October 17, 2016</w:t>
+            </w:r>
+          </w:p>
+        </w:tc>
+      </w:tr>
+      <w:tr>
+        <w:trPr>
+          <w:trHeight w:val="567"/>
+        </w:trPr>
+        <w:tc>
+          <w:tcPr>
+            <w:tcW w:w="0" w:type="auto"/>
+            <w:vMerge/>
+            <w:tcBorders>
+              <w:top w:val="nil"/>
+              <w:left w:val="single" w:sz="18" w:space="0" w:color="auto"/>
+              <w:bottom w:val="single" w:sz="18" w:space="0" w:color="auto"/>
+              <w:right w:val="single" w:sz="18" w:space="0" w:color="auto"/>
+            </w:tcBorders>
+            <w:vAlign w:val="center"/>
+            <w:hideMark/>
+          </w:tcPr>
+          <w:p>
+            <w:pPr>
+              <w:rPr>
+                <w:rFonts w:ascii="Calibri" w:hAnsi="Calibri"/>
+                <w:b/>
+                <w:bCs/>
+                <w:color w:val="1F497D"/>
+              </w:rPr>
+            </w:pPr>
+          </w:p>
+        </w:tc>
+        <w:tc>
+          <w:tcPr>
+            <w:tcW w:w="6727" w:type="dxa"/>
+            <w:tcBorders>
+              <w:top w:val="nil"/>
+              <w:left w:val="nil"/>
+              <w:bottom w:val="single" w:sz="8" w:space="0" w:color="auto"/>
+              <w:right w:val="single" w:sz="8" w:space="0" w:color="auto"/>
+            </w:tcBorders>
+            <w:tcMar>
+              <w:top w:w="0" w:type="dxa"/>
+              <w:left w:w="108" w:type="dxa"/>
+              <w:bottom w:w="0" w:type="dxa"/>
+              <w:right w:w="108" w:type="dxa"/>
+            </w:tcMar>
+            <w:vAlign w:val="center"/>
+            <w:hideMark/>
+          </w:tcPr>
+          <w:p>
+            <w:pPr>
+              <w:pStyle w:val="ListParagraph"/>
+              <w:numPr>
+                <w:ilvl w:val="0"/>
+                <w:numId w:val="1"/>
+              </w:numPr>
+            </w:pPr>
+            <w:r>
+              <w:t>Change title on tab to "Service and Benefit Finder Tool" (rather than Social Service)</w:t>
+            </w:r>
+          </w:p>
+          <w:p/>
+          <w:p>
+            <w:r>
+              <w:rPr>
+                <w:color w:val="FF0000"/>
+              </w:rPr>
+              <w:t>done</w:t>
+            </w:r>
+          </w:p>
+        </w:tc>
+        <w:tc>
+          <w:tcPr>
+            <w:tcW w:w="2552" w:type="dxa"/>
+            <w:tcBorders>
+              <w:top w:val="nil"/>
+              <w:left w:val="nil"/>
+              <w:bottom w:val="single" w:sz="8" w:space="0" w:color="auto"/>
+              <w:right w:val="single" w:sz="8" w:space="0" w:color="auto"/>
+            </w:tcBorders>
+            <w:tcMar>
+              <w:top w:w="0" w:type="dxa"/>
+              <w:left w:w="108" w:type="dxa"/>
+              <w:bottom w:w="0" w:type="dxa"/>
+              <w:right w:w="108" w:type="dxa"/>
+            </w:tcMar>
+            <w:vAlign w:val="center"/>
+            <w:hideMark/>
+          </w:tcPr>
+          <w:p>
+            <w:r>
+              <w:t>Steve</w:t>
+            </w:r>
+          </w:p>
+        </w:tc>
+        <w:tc>
+          <w:tcPr>
+            <w:tcW w:w="3118" w:type="dxa"/>
+            <w:tcBorders>
+              <w:top w:val="nil"/>
+              <w:left w:val="nil"/>
+              <w:bottom w:val="single" w:sz="8" w:space="0" w:color="auto"/>
+              <w:right w:val="single" w:sz="18" w:space="0" w:color="auto"/>
+            </w:tcBorders>
+            <w:tcMar>
+              <w:top w:w="0" w:type="dxa"/>
+              <w:left w:w="108" w:type="dxa"/>
+              <w:bottom w:w="0" w:type="dxa"/>
+              <w:right w:w="108" w:type="dxa"/>
+            </w:tcMar>
+            <w:vAlign w:val="center"/>
+            <w:hideMark/>
+          </w:tcPr>
+          <w:p>
+            <w:r>
+              <w:t>October 18, 2016</w:t>
+            </w:r>
+          </w:p>
+        </w:tc>
+      </w:tr>
+      <w:tr>
+        <w:trPr>
+          <w:trHeight w:val="567"/>
+        </w:trPr>
+        <w:tc>
+          <w:tcPr>
+            <w:tcW w:w="0" w:type="auto"/>
+            <w:vMerge/>
+            <w:tcBorders>
+              <w:top w:val="nil"/>
+              <w:left w:val="single" w:sz="18" w:space="0" w:color="auto"/>
+              <w:bottom w:val="single" w:sz="18" w:space="0" w:color="auto"/>
+              <w:right w:val="single" w:sz="18" w:space="0" w:color="auto"/>
+            </w:tcBorders>
+            <w:vAlign w:val="center"/>
+            <w:hideMark/>
+          </w:tcPr>
+          <w:p>
+            <w:pPr>
+              <w:rPr>
+                <w:rFonts w:ascii="Calibri" w:hAnsi="Calibri"/>
+                <w:b/>
+                <w:bCs/>
+                <w:color w:val="1F497D"/>
+              </w:rPr>
+            </w:pPr>
+          </w:p>
+        </w:tc>
+        <w:tc>
+          <w:tcPr>
+            <w:tcW w:w="6727" w:type="dxa"/>
+            <w:tcBorders>
+              <w:top w:val="nil"/>
+              <w:left w:val="nil"/>
+              <w:bottom w:val="single" w:sz="8" w:space="0" w:color="auto"/>
+              <w:right w:val="single" w:sz="8" w:space="0" w:color="auto"/>
+            </w:tcBorders>
+            <w:tcMar>
+              <w:top w:w="0" w:type="dxa"/>
+              <w:left w:w="108" w:type="dxa"/>
+              <w:bottom w:w="0" w:type="dxa"/>
+              <w:right w:w="108" w:type="dxa"/>
+            </w:tcMar>
+            <w:vAlign w:val="center"/>
+            <w:hideMark/>
+          </w:tcPr>
+          <w:p>
+            <w:pPr>
+              <w:pStyle w:val="ListParagraph"/>
+              <w:numPr>
+                <w:ilvl w:val="0"/>
+                <w:numId w:val="1"/>
+              </w:numPr>
+            </w:pPr>
+            <w:r>
+              <w:t>Develop functionality so that if a question has not been answered, respondent can go back to the specific question to update it</w:t>
+            </w:r>
+          </w:p>
+          <w:p>
+            <w:r>
+              <w:rPr>
+                <w:color w:val="FF0000"/>
+              </w:rPr>
+              <w:t>done</w:t>
+            </w:r>
+          </w:p>
+        </w:tc>
+        <w:tc>
+          <w:tcPr>
+            <w:tcW w:w="2552" w:type="dxa"/>
+            <w:tcBorders>
+              <w:top w:val="nil"/>
+              <w:left w:val="nil"/>
+              <w:bottom w:val="single" w:sz="8" w:space="0" w:color="auto"/>
+              <w:right w:val="single" w:sz="8" w:space="0" w:color="auto"/>
+            </w:tcBorders>
+            <w:tcMar>
+              <w:top w:w="0" w:type="dxa"/>
+              <w:left w:w="108" w:type="dxa"/>
+              <w:bottom w:w="0" w:type="dxa"/>
+              <w:right w:w="108" w:type="dxa"/>
+            </w:tcMar>
+            <w:vAlign w:val="center"/>
+            <w:hideMark/>
+          </w:tcPr>
+          <w:p>
+            <w:r>
+              <w:t>Steve</w:t>
+            </w:r>
+          </w:p>
+        </w:tc>
+        <w:tc>
+          <w:tcPr>
+            <w:tcW w:w="3118" w:type="dxa"/>
+            <w:tcBorders>
+              <w:top w:val="nil"/>
+              <w:left w:val="nil"/>
+              <w:bottom w:val="single" w:sz="8" w:space="0" w:color="auto"/>
+              <w:right w:val="single" w:sz="18" w:space="0" w:color="auto"/>
+            </w:tcBorders>
+            <w:tcMar>
+              <w:top w:w="0" w:type="dxa"/>
+              <w:left w:w="108" w:type="dxa"/>
+              <w:bottom w:w="0" w:type="dxa"/>
+              <w:right w:w="108" w:type="dxa"/>
+            </w:tcMar>
+            <w:vAlign w:val="center"/>
+            <w:hideMark/>
+          </w:tcPr>
+          <w:p>
+            <w:r>
+              <w:t>October 18, 2016</w:t>
+            </w:r>
+          </w:p>
+        </w:tc>
+      </w:tr>
+      <w:tr>
+        <w:trPr>
+          <w:trHeight w:val="567"/>
+        </w:trPr>
+        <w:tc>
+          <w:tcPr>
+            <w:tcW w:w="0" w:type="auto"/>
+            <w:vMerge/>
+            <w:tcBorders>
+              <w:top w:val="nil"/>
+              <w:left w:val="single" w:sz="18" w:space="0" w:color="auto"/>
+              <w:bottom w:val="single" w:sz="18" w:space="0" w:color="auto"/>
+              <w:right w:val="single" w:sz="18" w:space="0" w:color="auto"/>
+            </w:tcBorders>
+            <w:vAlign w:val="center"/>
+            <w:hideMark/>
+          </w:tcPr>
+          <w:p>
+            <w:pPr>
+              <w:rPr>
+                <w:rFonts w:ascii="Calibri" w:hAnsi="Calibri"/>
+                <w:b/>
+                <w:bCs/>
+                <w:color w:val="1F497D"/>
+              </w:rPr>
+            </w:pPr>
+          </w:p>
+        </w:tc>
+        <w:tc>
+          <w:tcPr>
+            <w:tcW w:w="6727" w:type="dxa"/>
+            <w:tcBorders>
+              <w:top w:val="nil"/>
+              <w:left w:val="nil"/>
+              <w:bottom w:val="single" w:sz="18" w:space="0" w:color="auto"/>
+              <w:right w:val="single" w:sz="8" w:space="0" w:color="auto"/>
+            </w:tcBorders>
+            <w:tcMar>
+              <w:top w:w="0" w:type="dxa"/>
+              <w:left w:w="108" w:type="dxa"/>
+              <w:bottom w:w="0" w:type="dxa"/>
+              <w:right w:w="108" w:type="dxa"/>
+            </w:tcMar>
+            <w:vAlign w:val="center"/>
+            <w:hideMark/>
+          </w:tcPr>
+          <w:p>
+            <w:pPr>
+              <w:pStyle w:val="ListParagraph"/>
+              <w:numPr>
+                <w:ilvl w:val="0"/>
+                <w:numId w:val="1"/>
+              </w:numPr>
+            </w:pPr>
+            <w:r>
+              <w:t>Update Finder Tool questions as needed based on #5</w:t>
+            </w:r>
+          </w:p>
+        </w:tc>
+        <w:tc>
+          <w:tcPr>
+            <w:tcW w:w="2552" w:type="dxa"/>
+            <w:tcBorders>
+              <w:top w:val="nil"/>
+              <w:left w:val="nil"/>
+              <w:bottom w:val="single" w:sz="18" w:space="0" w:color="auto"/>
+              <w:right w:val="single" w:sz="8" w:space="0" w:color="auto"/>
+            </w:tcBorders>
+            <w:tcMar>
+              <w:top w:w="0" w:type="dxa"/>
+              <w:left w:w="108" w:type="dxa"/>
+              <w:bottom w:w="0" w:type="dxa"/>
+              <w:right w:w="108" w:type="dxa"/>
+            </w:tcMar>
+            <w:vAlign w:val="center"/>
+            <w:hideMark/>
+          </w:tcPr>
+          <w:p>
+            <w:r>
+              <w:t>Steve</w:t>
+            </w:r>
+          </w:p>
+        </w:tc>
+        <w:tc>
+          <w:tcPr>
+            <w:tcW w:w="3118" w:type="dxa"/>
+            <w:tcBorders>
+              <w:top w:val="nil"/>
+              <w:left w:val="nil"/>
+              <w:bottom w:val="single" w:sz="18" w:space="0" w:color="auto"/>
+              <w:right w:val="single" w:sz="18" w:space="0" w:color="auto"/>
+            </w:tcBorders>
+            <w:tcMar>
+              <w:top w:w="0" w:type="dxa"/>
+              <w:left w:w="108" w:type="dxa"/>
+              <w:bottom w:w="0" w:type="dxa"/>
+              <w:right w:w="108" w:type="dxa"/>
+            </w:tcMar>
+            <w:vAlign w:val="center"/>
+            <w:hideMark/>
+          </w:tcPr>
+          <w:p>
+            <w:r>
+              <w:t>October 19, 2016</w:t>
+            </w:r>
+          </w:p>
+        </w:tc>
+      </w:tr>
+      <w:tr>
+        <w:trPr>
+          <w:trHeight w:val="567"/>
+        </w:trPr>
+        <w:tc>
+          <w:tcPr>
+            <w:tcW w:w="2337" w:type="dxa"/>
+            <w:vMerge w:val="restart"/>
+            <w:tcBorders>
+              <w:top w:val="nil"/>
+              <w:left w:val="single" w:sz="18" w:space="0" w:color="auto"/>
+              <w:bottom w:val="single" w:sz="18" w:space="0" w:color="auto"/>
+              <w:right w:val="single" w:sz="18" w:space="0" w:color="auto"/>
+            </w:tcBorders>
+            <w:shd w:val="clear" w:color="auto" w:fill="D9D9D9"/>
+            <w:tcMar>
+              <w:top w:w="0" w:type="dxa"/>
+              <w:left w:w="108" w:type="dxa"/>
+              <w:bottom w:w="0" w:type="dxa"/>
+              <w:right w:w="108" w:type="dxa"/>
+            </w:tcMar>
+          </w:tcPr>
+          <w:p>
+            <w:pPr>
+              <w:jc w:val="center"/>
+              <w:rPr>
+                <w:b/>
+                <w:bCs/>
+                <w:color w:val="1F497D"/>
+              </w:rPr>
+            </w:pPr>
+          </w:p>
+          <w:p>
+            <w:pPr>
+              <w:jc w:val="center"/>
+              <w:rPr>
+                <w:b/>
+                <w:bCs/>
+                <w:color w:val="1F497D"/>
+              </w:rPr>
+            </w:pPr>
+          </w:p>
+          <w:p>
+            <w:pPr>
+              <w:jc w:val="center"/>
+              <w:rPr>
+                <w:b/>
+                <w:bCs/>
+                <w:color w:val="1F497D"/>
+              </w:rPr>
+            </w:pPr>
+          </w:p>
+          <w:p>
+            <w:pPr>
+              <w:jc w:val="center"/>
+              <w:rPr>
+                <w:b/>
+                <w:bCs/>
+                <w:color w:val="1F497D"/>
+              </w:rPr>
+            </w:pPr>
+            <w:r>
+              <w:rPr>
+                <w:b/>
+                <w:bCs/>
+                <w:color w:val="1F497D"/>
+              </w:rPr>
+              <w:t>Admin Page</w:t>
+            </w:r>
+          </w:p>
+        </w:tc>
+        <w:tc>
+          <w:tcPr>
+            <w:tcW w:w="6727" w:type="dxa"/>
+            <w:tcBorders>
+              <w:top w:val="nil"/>
+              <w:left w:val="nil"/>
+              <w:bottom w:val="single" w:sz="8" w:space="0" w:color="auto"/>
+              <w:right w:val="single" w:sz="8" w:space="0" w:color="auto"/>
+            </w:tcBorders>
+            <w:tcMar>
+              <w:top w:w="0" w:type="dxa"/>
+              <w:left w:w="108" w:type="dxa"/>
+              <w:bottom w:w="0" w:type="dxa"/>
+              <w:right w:w="108" w:type="dxa"/>
+            </w:tcMar>
+            <w:vAlign w:val="center"/>
+            <w:hideMark/>
+          </w:tcPr>
+          <w:p>
+            <w:pPr>
+              <w:pStyle w:val="ListParagraph"/>
+              <w:numPr>
+                <w:ilvl w:val="0"/>
+                <w:numId w:val="1"/>
+              </w:numPr>
+            </w:pPr>
+            <w:r>
+              <w:t>Add in "not ODSP" as a rule option</w:t>
+            </w:r>
+          </w:p>
+          <w:p>
+            <w:pPr>
+              <w:pStyle w:val="ListParagraph"/>
+            </w:pPr>
+            <w:r>
+              <w:rPr>
+                <w:color w:val="FF0000"/>
+              </w:rPr>
+              <w:t>done</w:t>
+            </w:r>
+          </w:p>
+        </w:tc>
+        <w:tc>
+          <w:tcPr>
+            <w:tcW w:w="2552" w:type="dxa"/>
+            <w:tcBorders>
+              <w:top w:val="nil"/>
+              <w:left w:val="nil"/>
+              <w:bottom w:val="single" w:sz="8" w:space="0" w:color="auto"/>
+              <w:right w:val="single" w:sz="8" w:space="0" w:color="auto"/>
+            </w:tcBorders>
+            <w:tcMar>
+              <w:top w:w="0" w:type="dxa"/>
+              <w:left w:w="108" w:type="dxa"/>
+              <w:bottom w:w="0" w:type="dxa"/>
+              <w:right w:w="108" w:type="dxa"/>
+            </w:tcMar>
+            <w:vAlign w:val="center"/>
+            <w:hideMark/>
+          </w:tcPr>
+          <w:p>
+            <w:r>
+              <w:t>Steve</w:t>
+            </w:r>
+          </w:p>
+        </w:tc>
+        <w:tc>
+          <w:tcPr>
+            <w:tcW w:w="3118" w:type="dxa"/>
+            <w:tcBorders>
+              <w:top w:val="nil"/>
+              <w:left w:val="nil"/>
+              <w:bottom w:val="single" w:sz="8" w:space="0" w:color="auto"/>
+              <w:right w:val="single" w:sz="18" w:space="0" w:color="auto"/>
+            </w:tcBorders>
+            <w:tcMar>
+              <w:top w:w="0" w:type="dxa"/>
+              <w:left w:w="108" w:type="dxa"/>
+              <w:bottom w:w="0" w:type="dxa"/>
+              <w:right w:w="108" w:type="dxa"/>
+            </w:tcMar>
+            <w:vAlign w:val="center"/>
+            <w:hideMark/>
+          </w:tcPr>
+          <w:p>
+            <w:r>
+              <w:t>October 11, 2016</w:t>
+            </w:r>
+          </w:p>
+        </w:tc>
+      </w:tr>
+      <w:tr>
+        <w:trPr>
+          <w:trHeight w:val="567"/>
+        </w:trPr>
+        <w:tc>
+          <w:tcPr>
+            <w:tcW w:w="0" w:type="auto"/>
+            <w:vMerge/>
+            <w:tcBorders>
+              <w:top w:val="nil"/>
+              <w:left w:val="single" w:sz="18" w:space="0" w:color="auto"/>
+              <w:bottom w:val="single" w:sz="18" w:space="0" w:color="auto"/>
+              <w:right w:val="single" w:sz="18" w:space="0" w:color="auto"/>
+            </w:tcBorders>
+            <w:vAlign w:val="center"/>
+            <w:hideMark/>
+          </w:tcPr>
+          <w:p>
+            <w:pPr>
+              <w:rPr>
+                <w:rFonts w:ascii="Calibri" w:hAnsi="Calibri"/>
+                <w:b/>
+                <w:bCs/>
+                <w:color w:val="1F497D"/>
+              </w:rPr>
+            </w:pPr>
+          </w:p>
+        </w:tc>
+        <w:tc>
+          <w:tcPr>
+            <w:tcW w:w="6727" w:type="dxa"/>
+            <w:tcBorders>
+              <w:top w:val="nil"/>
+              <w:left w:val="nil"/>
+              <w:bottom w:val="single" w:sz="8" w:space="0" w:color="auto"/>
+              <w:right w:val="single" w:sz="8" w:space="0" w:color="auto"/>
+            </w:tcBorders>
+            <w:tcMar>
+              <w:top w:w="0" w:type="dxa"/>
+              <w:left w:w="108" w:type="dxa"/>
+              <w:bottom w:w="0" w:type="dxa"/>
+              <w:right w:w="108" w:type="dxa"/>
+            </w:tcMar>
+            <w:vAlign w:val="center"/>
+            <w:hideMark/>
+          </w:tcPr>
+          <w:p>
+            <w:pPr>
+              <w:pStyle w:val="ListParagraph"/>
+              <w:numPr>
+                <w:ilvl w:val="0"/>
+                <w:numId w:val="1"/>
+              </w:numPr>
+            </w:pPr>
+            <w:r>
+              <w:t>Fix glitch with removing "related link"</w:t>
+            </w:r>
+          </w:p>
+          <w:p>
+            <w:pPr>
+              <w:pStyle w:val="ListParagraph"/>
+            </w:pPr>
+            <w:r>
+              <w:rPr>
+                <w:color w:val="FF0000"/>
+              </w:rPr>
+              <w:t>done</w:t>
+            </w:r>
+          </w:p>
+        </w:tc>
+        <w:tc>
+          <w:tcPr>
+            <w:tcW w:w="2552" w:type="dxa"/>
+            <w:tcBorders>
+              <w:top w:val="nil"/>
+              <w:left w:val="nil"/>
+              <w:bottom w:val="single" w:sz="8" w:space="0" w:color="auto"/>
+              <w:right w:val="single" w:sz="8" w:space="0" w:color="auto"/>
+            </w:tcBorders>
+            <w:tcMar>
+              <w:top w:w="0" w:type="dxa"/>
+              <w:left w:w="108" w:type="dxa"/>
+              <w:bottom w:w="0" w:type="dxa"/>
+              <w:right w:w="108" w:type="dxa"/>
+            </w:tcMar>
+            <w:vAlign w:val="center"/>
+            <w:hideMark/>
+          </w:tcPr>
+          <w:p>
+            <w:r>
+              <w:t>Steve</w:t>
+            </w:r>
+          </w:p>
+        </w:tc>
+        <w:tc>
+          <w:tcPr>
+            <w:tcW w:w="3118" w:type="dxa"/>
+            <w:tcBorders>
+              <w:top w:val="nil"/>
+              <w:left w:val="nil"/>
+              <w:bottom w:val="single" w:sz="8" w:space="0" w:color="auto"/>
+              <w:right w:val="single" w:sz="18" w:space="0" w:color="auto"/>
+            </w:tcBorders>
+            <w:tcMar>
+              <w:top w:w="0" w:type="dxa"/>
+              <w:left w:w="108" w:type="dxa"/>
+              <w:bottom w:w="0" w:type="dxa"/>
+              <w:right w:w="108" w:type="dxa"/>
+            </w:tcMar>
+            <w:vAlign w:val="center"/>
+            <w:hideMark/>
+          </w:tcPr>
+          <w:p>
+            <w:r>
+              <w:t>October 14, 2016</w:t>
+            </w:r>
+          </w:p>
+        </w:tc>
+      </w:tr>
+      <w:tr>
+        <w:trPr>
+          <w:trHeight w:val="567"/>
+        </w:trPr>
+        <w:tc>
+          <w:tcPr>
+            <w:tcW w:w="0" w:type="auto"/>
+            <w:vMerge/>
+            <w:tcBorders>
+              <w:top w:val="nil"/>
+              <w:left w:val="single" w:sz="18" w:space="0" w:color="auto"/>
+              <w:bottom w:val="single" w:sz="18" w:space="0" w:color="auto"/>
+              <w:right w:val="single" w:sz="18" w:space="0" w:color="auto"/>
+            </w:tcBorders>
+            <w:vAlign w:val="center"/>
+            <w:hideMark/>
+          </w:tcPr>
+          <w:p>
+            <w:pPr>
+              <w:rPr>
+                <w:rFonts w:ascii="Calibri" w:hAnsi="Calibri"/>
+                <w:b/>
+                <w:bCs/>
+                <w:color w:val="1F497D"/>
+              </w:rPr>
+            </w:pPr>
+          </w:p>
+        </w:tc>
+        <w:tc>
+          <w:tcPr>
+            <w:tcW w:w="6727" w:type="dxa"/>
+            <w:tcBorders>
+              <w:top w:val="nil"/>
+              <w:left w:val="nil"/>
+              <w:bottom w:val="single" w:sz="8" w:space="0" w:color="auto"/>
+              <w:right w:val="single" w:sz="8" w:space="0" w:color="auto"/>
+            </w:tcBorders>
+            <w:tcMar>
+              <w:top w:w="0" w:type="dxa"/>
+              <w:left w:w="108" w:type="dxa"/>
+              <w:bottom w:w="0" w:type="dxa"/>
+              <w:right w:w="108" w:type="dxa"/>
+            </w:tcMar>
+            <w:vAlign w:val="center"/>
+            <w:hideMark/>
+          </w:tcPr>
+          <w:p>
+            <w:pPr>
+              <w:pStyle w:val="ListParagraph"/>
+              <w:numPr>
+                <w:ilvl w:val="0"/>
+                <w:numId w:val="1"/>
+              </w:numPr>
+            </w:pPr>
+            <w:r>
+              <w:t>Update rules to match Finder Tool questions</w:t>
+            </w:r>
+          </w:p>
+          <w:p>
+            <w:pPr>
+              <w:pStyle w:val="ListParagraph"/>
+            </w:pPr>
+            <w:r>
+              <w:rPr>
+                <w:color w:val="FF0000"/>
+              </w:rPr>
+              <w:t>Done</w:t>
+            </w:r>
+            <w:r>
+              <w:rPr>
+                <w:color w:val="FF0000"/>
+              </w:rPr>
+              <w:t xml:space="preserve"> but verify</w:t>
+            </w:r>
+          </w:p>
+        </w:tc>
+        <w:tc>
+          <w:tcPr>
+            <w:tcW w:w="2552" w:type="dxa"/>
+            <w:tcBorders>
+              <w:top w:val="nil"/>
+              <w:left w:val="nil"/>
+              <w:bottom w:val="single" w:sz="8" w:space="0" w:color="auto"/>
+              <w:right w:val="single" w:sz="8" w:space="0" w:color="auto"/>
+            </w:tcBorders>
+            <w:tcMar>
+              <w:top w:w="0" w:type="dxa"/>
+              <w:left w:w="108" w:type="dxa"/>
+              <w:bottom w:w="0" w:type="dxa"/>
+              <w:right w:w="108" w:type="dxa"/>
+            </w:tcMar>
+            <w:vAlign w:val="center"/>
+            <w:hideMark/>
+          </w:tcPr>
+          <w:p>
+            <w:r>
+              <w:t>Steve</w:t>
+            </w:r>
+          </w:p>
+        </w:tc>
+        <w:tc>
+          <w:tcPr>
+            <w:tcW w:w="3118" w:type="dxa"/>
+            <w:tcBorders>
+              <w:top w:val="nil"/>
+              <w:left w:val="nil"/>
+              <w:bottom w:val="single" w:sz="8" w:space="0" w:color="auto"/>
+              <w:right w:val="single" w:sz="18" w:space="0" w:color="auto"/>
+            </w:tcBorders>
+            <w:tcMar>
+              <w:top w:w="0" w:type="dxa"/>
+              <w:left w:w="108" w:type="dxa"/>
+              <w:bottom w:w="0" w:type="dxa"/>
+              <w:right w:w="108" w:type="dxa"/>
+            </w:tcMar>
+            <w:vAlign w:val="center"/>
+            <w:hideMark/>
+          </w:tcPr>
+          <w:p>
+            <w:r>
+              <w:t>we can wait on this one until we see if there are any changes with the Tool questions</w:t>
+            </w:r>
+          </w:p>
+        </w:tc>
+      </w:tr>
+      <w:tr>
+        <w:trPr>
+          <w:trHeight w:val="567"/>
+        </w:trPr>
+        <w:tc>
+          <w:tcPr>
+            <w:tcW w:w="0" w:type="auto"/>
+            <w:vMerge/>
+            <w:tcBorders>
+              <w:top w:val="nil"/>
+              <w:left w:val="single" w:sz="18" w:space="0" w:color="auto"/>
+              <w:bottom w:val="single" w:sz="18" w:space="0" w:color="auto"/>
+              <w:right w:val="single" w:sz="18" w:space="0" w:color="auto"/>
+            </w:tcBorders>
+            <w:vAlign w:val="center"/>
+            <w:hideMark/>
+          </w:tcPr>
+          <w:p>
+            <w:pPr>
+              <w:rPr>
+                <w:rFonts w:ascii="Calibri" w:hAnsi="Calibri"/>
+                <w:b/>
+                <w:bCs/>
+                <w:color w:val="1F497D"/>
+              </w:rPr>
+            </w:pPr>
+          </w:p>
+        </w:tc>
+        <w:tc>
+          <w:tcPr>
+            <w:tcW w:w="6727" w:type="dxa"/>
+            <w:tcBorders>
+              <w:top w:val="nil"/>
+              <w:left w:val="nil"/>
+              <w:bottom w:val="single" w:sz="8" w:space="0" w:color="auto"/>
+              <w:right w:val="single" w:sz="8" w:space="0" w:color="auto"/>
+            </w:tcBorders>
+            <w:tcMar>
+              <w:top w:w="0" w:type="dxa"/>
+              <w:left w:w="108" w:type="dxa"/>
+              <w:bottom w:w="0" w:type="dxa"/>
+              <w:right w:w="108" w:type="dxa"/>
+            </w:tcMar>
+            <w:vAlign w:val="center"/>
+            <w:hideMark/>
+          </w:tcPr>
+          <w:p>
+            <w:pPr>
+              <w:pStyle w:val="ListParagraph"/>
+              <w:numPr>
+                <w:ilvl w:val="0"/>
+                <w:numId w:val="1"/>
+              </w:numPr>
+            </w:pPr>
+            <w:r>
+              <w:t>Add in additional space for rule options</w:t>
+            </w:r>
+          </w:p>
+          <w:p>
+            <w:pPr>
+              <w:pStyle w:val="ListParagraph"/>
+            </w:pPr>
+            <w:r>
+              <w:rPr>
+                <w:color w:val="FF0000"/>
+              </w:rPr>
+              <w:t>Up to 8</w:t>
+            </w:r>
+            <w:r>
+              <w:rPr>
+                <w:color w:val="FF0000"/>
+              </w:rPr>
+              <w:t xml:space="preserve"> total from 5</w:t>
+            </w:r>
+          </w:p>
+        </w:tc>
+        <w:tc>
+          <w:tcPr>
+            <w:tcW w:w="2552" w:type="dxa"/>
+            <w:tcBorders>
+              <w:top w:val="nil"/>
+              <w:left w:val="nil"/>
+              <w:bottom w:val="single" w:sz="8" w:space="0" w:color="auto"/>
+              <w:right w:val="single" w:sz="8" w:space="0" w:color="auto"/>
+            </w:tcBorders>
+            <w:tcMar>
+              <w:top w:w="0" w:type="dxa"/>
+              <w:left w:w="108" w:type="dxa"/>
+              <w:bottom w:w="0" w:type="dxa"/>
+              <w:right w:w="108" w:type="dxa"/>
+            </w:tcMar>
+            <w:vAlign w:val="center"/>
+            <w:hideMark/>
+          </w:tcPr>
+          <w:p>
+            <w:r>
+              <w:t>Steve</w:t>
+            </w:r>
+          </w:p>
+        </w:tc>
+        <w:tc>
+          <w:tcPr>
+            <w:tcW w:w="3118" w:type="dxa"/>
+            <w:tcBorders>
+              <w:top w:val="nil"/>
+              <w:left w:val="nil"/>
+              <w:bottom w:val="single" w:sz="8" w:space="0" w:color="auto"/>
+              <w:right w:val="single" w:sz="18" w:space="0" w:color="auto"/>
+            </w:tcBorders>
+            <w:tcMar>
+              <w:top w:w="0" w:type="dxa"/>
+              <w:left w:w="108" w:type="dxa"/>
+              <w:bottom w:w="0" w:type="dxa"/>
+              <w:right w:w="108" w:type="dxa"/>
+            </w:tcMar>
+            <w:vAlign w:val="center"/>
+            <w:hideMark/>
+          </w:tcPr>
+          <w:p>
+            <w:r>
+              <w:t>we can wait on this one until we see if there are any changes with the Tool questions</w:t>
+            </w:r>
+          </w:p>
+        </w:tc>
+      </w:tr>
+      <w:tr>
+        <w:trPr>
+          <w:trHeight w:val="567"/>
+        </w:trPr>
+        <w:tc>
+          <w:tcPr>
+            <w:tcW w:w="0" w:type="auto"/>
+            <w:vMerge/>
+            <w:tcBorders>
+              <w:top w:val="nil"/>
+              <w:left w:val="single" w:sz="18" w:space="0" w:color="auto"/>
+              <w:bottom w:val="single" w:sz="18" w:space="0" w:color="auto"/>
+              <w:right w:val="single" w:sz="18" w:space="0" w:color="auto"/>
+            </w:tcBorders>
+            <w:vAlign w:val="center"/>
+            <w:hideMark/>
+          </w:tcPr>
+          <w:p>
+            <w:pPr>
+              <w:rPr>
+                <w:rFonts w:ascii="Calibri" w:hAnsi="Calibri"/>
+                <w:b/>
+                <w:bCs/>
+                <w:color w:val="1F497D"/>
+              </w:rPr>
+            </w:pPr>
+          </w:p>
+        </w:tc>
+        <w:tc>
+          <w:tcPr>
+            <w:tcW w:w="6727" w:type="dxa"/>
+            <w:tcBorders>
+              <w:top w:val="nil"/>
+              <w:left w:val="nil"/>
+              <w:bottom w:val="single" w:sz="8" w:space="0" w:color="auto"/>
+              <w:right w:val="single" w:sz="8" w:space="0" w:color="auto"/>
+            </w:tcBorders>
+            <w:tcMar>
+              <w:top w:w="0" w:type="dxa"/>
+              <w:left w:w="108" w:type="dxa"/>
+              <w:bottom w:w="0" w:type="dxa"/>
+              <w:right w:w="108" w:type="dxa"/>
+            </w:tcMar>
+            <w:vAlign w:val="center"/>
+            <w:hideMark/>
+          </w:tcPr>
+          <w:p>
+            <w:pPr>
+              <w:pStyle w:val="ListParagraph"/>
+              <w:numPr>
+                <w:ilvl w:val="0"/>
+                <w:numId w:val="1"/>
+              </w:numPr>
+            </w:pPr>
+            <w:r>
+              <w:t>Update rules to match updated questions based on #5 and #8</w:t>
+            </w:r>
+          </w:p>
+        </w:tc>
+        <w:tc>
+          <w:tcPr>
+            <w:tcW w:w="2552" w:type="dxa"/>
+            <w:tcBorders>
+              <w:top w:val="nil"/>
+              <w:left w:val="nil"/>
+              <w:bottom w:val="single" w:sz="8" w:space="0" w:color="auto"/>
+              <w:right w:val="single" w:sz="8" w:space="0" w:color="auto"/>
+            </w:tcBorders>
+            <w:tcMar>
+              <w:top w:w="0" w:type="dxa"/>
+              <w:left w:w="108" w:type="dxa"/>
+              <w:bottom w:w="0" w:type="dxa"/>
+              <w:right w:w="108" w:type="dxa"/>
+            </w:tcMar>
+            <w:vAlign w:val="center"/>
+            <w:hideMark/>
+          </w:tcPr>
+          <w:p>
+            <w:r>
+              <w:t>Steve</w:t>
+            </w:r>
+          </w:p>
+        </w:tc>
+        <w:tc>
+          <w:tcPr>
+            <w:tcW w:w="3118" w:type="dxa"/>
+            <w:tcBorders>
+              <w:top w:val="nil"/>
+              <w:left w:val="nil"/>
+              <w:bottom w:val="single" w:sz="8" w:space="0" w:color="auto"/>
+              <w:right w:val="single" w:sz="18" w:space="0" w:color="auto"/>
+            </w:tcBorders>
+            <w:tcMar>
+              <w:top w:w="0" w:type="dxa"/>
+              <w:left w:w="108" w:type="dxa"/>
+              <w:bottom w:w="0" w:type="dxa"/>
+              <w:right w:w="108" w:type="dxa"/>
+            </w:tcMar>
+            <w:vAlign w:val="center"/>
+            <w:hideMark/>
+          </w:tcPr>
+          <w:p>
+            <w:r>
+              <w:t>October 21, 2016</w:t>
+            </w:r>
+          </w:p>
+        </w:tc>
+      </w:tr>
+      <w:tr>
+        <w:trPr>
+          <w:trHeight w:val="567"/>
+        </w:trPr>
+        <w:tc>
+          <w:tcPr>
+            <w:tcW w:w="0" w:type="auto"/>
+            <w:vMerge/>
+            <w:tcBorders>
+              <w:top w:val="nil"/>
+              <w:left w:val="single" w:sz="18" w:space="0" w:color="auto"/>
+              <w:bottom w:val="single" w:sz="18" w:space="0" w:color="auto"/>
+              <w:right w:val="single" w:sz="18" w:space="0" w:color="auto"/>
+            </w:tcBorders>
+            <w:vAlign w:val="center"/>
+            <w:hideMark/>
+          </w:tcPr>
+          <w:p>
+            <w:pPr>
+              <w:rPr>
+                <w:rFonts w:ascii="Calibri" w:hAnsi="Calibri"/>
+                <w:b/>
+                <w:bCs/>
+                <w:color w:val="1F497D"/>
+              </w:rPr>
+            </w:pPr>
+          </w:p>
+        </w:tc>
+        <w:tc>
+          <w:tcPr>
+            <w:tcW w:w="6727" w:type="dxa"/>
+            <w:tcBorders>
+              <w:top w:val="nil"/>
+              <w:left w:val="nil"/>
+              <w:bottom w:val="single" w:sz="18" w:space="0" w:color="auto"/>
+              <w:right w:val="single" w:sz="8" w:space="0" w:color="auto"/>
+            </w:tcBorders>
+            <w:tcMar>
+              <w:top w:w="0" w:type="dxa"/>
+              <w:left w:w="108" w:type="dxa"/>
+              <w:bottom w:w="0" w:type="dxa"/>
+              <w:right w:w="108" w:type="dxa"/>
+            </w:tcMar>
+            <w:vAlign w:val="center"/>
+            <w:hideMark/>
+          </w:tcPr>
+          <w:p>
+            <w:pPr>
+              <w:pStyle w:val="ListParagraph"/>
+              <w:numPr>
+                <w:ilvl w:val="0"/>
+                <w:numId w:val="1"/>
+              </w:numPr>
+            </w:pPr>
+            <w:r>
+              <w:t> Update rule logic as needed</w:t>
+            </w:r>
+          </w:p>
+        </w:tc>
+        <w:tc>
+          <w:tcPr>
+            <w:tcW w:w="2552" w:type="dxa"/>
+            <w:tcBorders>
+              <w:top w:val="nil"/>
+              <w:left w:val="nil"/>
+              <w:bottom w:val="single" w:sz="18" w:space="0" w:color="auto"/>
+              <w:right w:val="single" w:sz="8" w:space="0" w:color="auto"/>
+            </w:tcBorders>
+            <w:tcMar>
+              <w:top w:w="0" w:type="dxa"/>
+              <w:left w:w="108" w:type="dxa"/>
+              <w:bottom w:w="0" w:type="dxa"/>
+              <w:right w:w="108" w:type="dxa"/>
+            </w:tcMar>
+            <w:vAlign w:val="center"/>
+            <w:hideMark/>
+          </w:tcPr>
+          <w:p>
+            <w:r>
+              <w:t>Rebecca</w:t>
+            </w:r>
+          </w:p>
+        </w:tc>
+        <w:tc>
+          <w:tcPr>
+            <w:tcW w:w="3118" w:type="dxa"/>
+            <w:tcBorders>
+              <w:top w:val="nil"/>
+              <w:left w:val="nil"/>
+              <w:bottom w:val="single" w:sz="18" w:space="0" w:color="auto"/>
+              <w:right w:val="single" w:sz="18" w:space="0" w:color="auto"/>
+            </w:tcBorders>
+            <w:tcMar>
+              <w:top w:w="0" w:type="dxa"/>
+              <w:left w:w="108" w:type="dxa"/>
+              <w:bottom w:w="0" w:type="dxa"/>
+              <w:right w:w="108" w:type="dxa"/>
+            </w:tcMar>
+            <w:vAlign w:val="center"/>
+            <w:hideMark/>
+          </w:tcPr>
+          <w:p>
+            <w:r>
+              <w:t>October 24, 2016</w:t>
+            </w:r>
+          </w:p>
+        </w:tc>
+      </w:tr>
+    </w:tbl>
+    <w:p>
+      <w:pPr>
+        <w:rPr>
+          <w:rFonts w:ascii="Calibri" w:hAnsi="Calibri"/>
+          <w:color w:val="1F497D"/>
+        </w:rPr>
+      </w:pPr>
+      <w:r>
+        <w:rPr>
+          <w:rFonts w:ascii="Calibri" w:hAnsi="Calibri"/>
+          <w:color w:val="1F497D"/>
+        </w:rPr>
+        <w:t xml:space="preserve">Admin Tool </w:t>
+      </w:r>
+      <w:proofErr w:type="spellStart"/>
+      <w:r>
+        <w:rPr>
+          <w:rFonts w:ascii="Calibri" w:hAnsi="Calibri"/>
+          <w:color w:val="1F497D"/>
+        </w:rPr>
+        <w:t>Chnages</w:t>
+      </w:r>
+      <w:proofErr w:type="spellEnd"/>
+      <w:r>
+        <w:rPr>
+          <w:rFonts w:ascii="Calibri" w:hAnsi="Calibri"/>
+          <w:color w:val="1F497D"/>
+        </w:rPr>
+        <w:t>:</w:t>
+      </w:r>
+    </w:p>
+    <w:p>
+      <w:pPr>
+        <w:rPr>
+          <w:rFonts w:ascii="Calibri" w:hAnsi="Calibri"/>
+          <w:color w:val="1F497D"/>
+        </w:rPr>
+      </w:pPr>
+    </w:p>
+    <w:p>
+      <w:pPr>
+        <w:rPr>
+          <w:rFonts w:ascii="Calibri" w:hAnsi="Calibri"/>
+          <w:color w:val="1F497D"/>
+        </w:rPr>
+      </w:pPr>
+      <w:r>
+        <w:rPr>
+          <w:rFonts w:ascii="Calibri" w:hAnsi="Calibri"/>
+          <w:color w:val="1F497D"/>
+        </w:rPr>
+        <w:t>1) Medical Added as a category.</w:t>
+      </w:r>
+    </w:p>
+    <w:p>
+      <w:pPr>
+        <w:rPr>
+          <w:rFonts w:ascii="Calibri" w:hAnsi="Calibri"/>
+          <w:color w:val="1F497D"/>
+        </w:rPr>
+      </w:pPr>
+      <w:r>
+        <w:rPr>
+          <w:rFonts w:ascii="Calibri" w:hAnsi="Calibri"/>
+          <w:color w:val="1F497D"/>
+        </w:rPr>
+        <w:t>2)  Can now create a benefit without a category.</w:t>
+      </w:r>
+    </w:p>
+    <w:p>
+      <w:pPr>
+        <w:rPr>
+          <w:rFonts w:ascii="Calibri" w:hAnsi="Calibri"/>
+          <w:color w:val="1F497D"/>
+        </w:rPr>
+      </w:pPr>
+      <w:r>
+        <w:rPr>
+          <w:rFonts w:ascii="Calibri" w:hAnsi="Calibri"/>
+          <w:color w:val="1F497D"/>
+        </w:rPr>
+        <w:t>3) Each Rule can now have 8 conditions.</w:t>
       </w:r>
       <w:bookmarkStart w:id="0" w:name="_GoBack"/>
-      <w:r>
-        <w:rPr>
-          <w:color w:val="FF0000"/>
-        </w:rPr>
-        <w:t>.</w:t>
-      </w:r>
-      <w:r>
-        <w:rPr>
-          <w:color w:val="FF0000"/>
-        </w:rPr>
-        <w:t xml:space="preserve"> (I fixed this with a collapse)</w:t>
-      </w:r>
-    </w:p>
-    <w:bookmarkEnd w:id="0"/>
-    <w:p>
-      <w:r>
-        <w:t>The will add a front page disclaimer of sorts.</w:t>
-      </w:r>
+      <w:bookmarkEnd w:id="0"/>
     </w:p>
     <w:p>
       <w:pPr>
         <w:rPr>
-          <w:u w:val="single"/>
+          <w:color w:val="1F497D"/>
         </w:rPr>
       </w:pPr>
-      <w:r>
-        <w:rPr>
-          <w:u w:val="single"/>
-        </w:rPr>
-        <w:t>They will verify rules</w:t>
-      </w:r>
-      <w:proofErr w:type="gramStart"/>
-      <w:r>
-        <w:rPr>
-          <w:u w:val="single"/>
-        </w:rPr>
-        <w:t>..</w:t>
-      </w:r>
-      <w:proofErr w:type="gramEnd"/>
-      <w:r>
-        <w:rPr>
-          <w:u w:val="single"/>
-        </w:rPr>
-        <w:t xml:space="preserve"> </w:t>
-      </w:r>
-    </w:p>
-    <w:p>
-      <w:r>
-        <w:t xml:space="preserve">a)  </w:t>
-      </w:r>
-      <w:proofErr w:type="gramStart"/>
-      <w:r>
-        <w:t>maybe</w:t>
-      </w:r>
-      <w:proofErr w:type="gramEnd"/>
-      <w:r>
-        <w:t xml:space="preserve"> a skip all rules button means select all in backend regardless of rules selection</w:t>
-      </w:r>
-      <w:r>
-        <w:t>. She talked of that if the person didn't answer any questions then no rules apply.</w:t>
-      </w:r>
-    </w:p>
-    <w:p>
-      <w:r>
-        <w:t xml:space="preserve">b) </w:t>
-      </w:r>
-      <w:proofErr w:type="gramStart"/>
-      <w:r>
-        <w:t>or</w:t>
-      </w:r>
-      <w:proofErr w:type="gramEnd"/>
-      <w:r>
-        <w:t xml:space="preserve"> instead of defaulting false to all </w:t>
-      </w:r>
-      <w:proofErr w:type="spellStart"/>
-      <w:r>
-        <w:t>queston</w:t>
-      </w:r>
-      <w:proofErr w:type="spellEnd"/>
-      <w:r>
-        <w:t xml:space="preserve"> we default true..</w:t>
-      </w:r>
-    </w:p>
-    <w:p/>
-    <w:p>
-      <w:proofErr w:type="gramStart"/>
-      <w:r>
-        <w:lastRenderedPageBreak/>
-        <w:t>or</w:t>
-      </w:r>
-      <w:proofErr w:type="gramEnd"/>
-      <w:r>
-        <w:t xml:space="preserve"> worse</w:t>
-      </w:r>
-    </w:p>
-    <w:p>
-      <w:r>
-        <w:t xml:space="preserve">c) </w:t>
-      </w:r>
-      <w:proofErr w:type="gramStart"/>
-      <w:r>
-        <w:t>for</w:t>
-      </w:r>
-      <w:proofErr w:type="gramEnd"/>
-      <w:r>
-        <w:t xml:space="preserve"> all radio button, if nothing selected, means all selected.. </w:t>
-      </w:r>
-      <w:proofErr w:type="gramStart"/>
-      <w:r>
-        <w:t>but</w:t>
-      </w:r>
-      <w:proofErr w:type="gramEnd"/>
-      <w:r>
-        <w:t xml:space="preserve"> do it on every page.</w:t>
-      </w:r>
-    </w:p>
-    <w:p/>
+    </w:p>
     <w:p/>
     <w:sectPr>
       <w:pgSz w:w="12240" w:h="15840"/>
@@ -437,6 +2978,242 @@
     </w:sectPr>
   </w:body>
 </w:document>
+</file>
+
+<file path=word/numbering.xml><?xml version="1.0" encoding="utf-8"?>
+<w:numbering xmlns:wpc="http://schemas.microsoft.com/office/word/2010/wordprocessingCanvas" xmlns:mc="http://schemas.openxmlformats.org/markup-compatibility/2006" xmlns:o="urn:schemas-microsoft-com:office:office" xmlns:r="http://schemas.openxmlformats.org/officeDocument/2006/relationships" xmlns:m="http://schemas.openxmlformats.org/officeDocument/2006/math" xmlns:v="urn:schemas-microsoft-com:vml" xmlns:wp14="http://schemas.microsoft.com/office/word/2010/wordprocessingDrawing" xmlns:wp="http://schemas.openxmlformats.org/drawingml/2006/wordprocessingDrawing" xmlns:w10="urn:schemas-microsoft-com:office:word" xmlns:w="http://schemas.openxmlformats.org/wordprocessingml/2006/main" xmlns:w14="http://schemas.microsoft.com/office/word/2010/wordml" xmlns:w15="http://schemas.microsoft.com/office/word/2012/wordml" xmlns:wpg="http://schemas.microsoft.com/office/word/2010/wordprocessingGroup" xmlns:wpi="http://schemas.microsoft.com/office/word/2010/wordprocessingInk" xmlns:wne="http://schemas.microsoft.com/office/word/2006/wordml" xmlns:wps="http://schemas.microsoft.com/office/word/2010/wordprocessingShape" mc:Ignorable="w14 w15 wp14">
+  <w:abstractNum w:abstractNumId="0" w15:restartNumberingAfterBreak="0">
+    <w:nsid w:val="1DF912A8"/>
+    <w:multiLevelType w:val="hybridMultilevel"/>
+    <w:tmpl w:val="97F893E2"/>
+    <w:lvl w:ilvl="0" w:tplc="B2F84BDC">
+      <w:numFmt w:val="bullet"/>
+      <w:lvlText w:val=""/>
+      <w:lvlJc w:val="left"/>
+      <w:pPr>
+        <w:ind w:left="720" w:hanging="360"/>
+      </w:pPr>
+      <w:rPr>
+        <w:rFonts w:ascii="Wingdings" w:eastAsiaTheme="minorHAnsi" w:hAnsi="Wingdings" w:cstheme="minorBidi" w:hint="default"/>
+      </w:rPr>
+    </w:lvl>
+    <w:lvl w:ilvl="1" w:tplc="10090003" w:tentative="1">
+      <w:start w:val="1"/>
+      <w:numFmt w:val="bullet"/>
+      <w:lvlText w:val="o"/>
+      <w:lvlJc w:val="left"/>
+      <w:pPr>
+        <w:ind w:left="1440" w:hanging="360"/>
+      </w:pPr>
+      <w:rPr>
+        <w:rFonts w:ascii="Courier New" w:hAnsi="Courier New" w:cs="Courier New" w:hint="default"/>
+      </w:rPr>
+    </w:lvl>
+    <w:lvl w:ilvl="2" w:tplc="10090005" w:tentative="1">
+      <w:start w:val="1"/>
+      <w:numFmt w:val="bullet"/>
+      <w:lvlText w:val=""/>
+      <w:lvlJc w:val="left"/>
+      <w:pPr>
+        <w:ind w:left="2160" w:hanging="360"/>
+      </w:pPr>
+      <w:rPr>
+        <w:rFonts w:ascii="Wingdings" w:hAnsi="Wingdings" w:hint="default"/>
+      </w:rPr>
+    </w:lvl>
+    <w:lvl w:ilvl="3" w:tplc="10090001" w:tentative="1">
+      <w:start w:val="1"/>
+      <w:numFmt w:val="bullet"/>
+      <w:lvlText w:val=""/>
+      <w:lvlJc w:val="left"/>
+      <w:pPr>
+        <w:ind w:left="2880" w:hanging="360"/>
+      </w:pPr>
+      <w:rPr>
+        <w:rFonts w:ascii="Symbol" w:hAnsi="Symbol" w:hint="default"/>
+      </w:rPr>
+    </w:lvl>
+    <w:lvl w:ilvl="4" w:tplc="10090003" w:tentative="1">
+      <w:start w:val="1"/>
+      <w:numFmt w:val="bullet"/>
+      <w:lvlText w:val="o"/>
+      <w:lvlJc w:val="left"/>
+      <w:pPr>
+        <w:ind w:left="3600" w:hanging="360"/>
+      </w:pPr>
+      <w:rPr>
+        <w:rFonts w:ascii="Courier New" w:hAnsi="Courier New" w:cs="Courier New" w:hint="default"/>
+      </w:rPr>
+    </w:lvl>
+    <w:lvl w:ilvl="5" w:tplc="10090005" w:tentative="1">
+      <w:start w:val="1"/>
+      <w:numFmt w:val="bullet"/>
+      <w:lvlText w:val=""/>
+      <w:lvlJc w:val="left"/>
+      <w:pPr>
+        <w:ind w:left="4320" w:hanging="360"/>
+      </w:pPr>
+      <w:rPr>
+        <w:rFonts w:ascii="Wingdings" w:hAnsi="Wingdings" w:hint="default"/>
+      </w:rPr>
+    </w:lvl>
+    <w:lvl w:ilvl="6" w:tplc="10090001" w:tentative="1">
+      <w:start w:val="1"/>
+      <w:numFmt w:val="bullet"/>
+      <w:lvlText w:val=""/>
+      <w:lvlJc w:val="left"/>
+      <w:pPr>
+        <w:ind w:left="5040" w:hanging="360"/>
+      </w:pPr>
+      <w:rPr>
+        <w:rFonts w:ascii="Symbol" w:hAnsi="Symbol" w:hint="default"/>
+      </w:rPr>
+    </w:lvl>
+    <w:lvl w:ilvl="7" w:tplc="10090003" w:tentative="1">
+      <w:start w:val="1"/>
+      <w:numFmt w:val="bullet"/>
+      <w:lvlText w:val="o"/>
+      <w:lvlJc w:val="left"/>
+      <w:pPr>
+        <w:ind w:left="5760" w:hanging="360"/>
+      </w:pPr>
+      <w:rPr>
+        <w:rFonts w:ascii="Courier New" w:hAnsi="Courier New" w:cs="Courier New" w:hint="default"/>
+      </w:rPr>
+    </w:lvl>
+    <w:lvl w:ilvl="8" w:tplc="10090005" w:tentative="1">
+      <w:start w:val="1"/>
+      <w:numFmt w:val="bullet"/>
+      <w:lvlText w:val=""/>
+      <w:lvlJc w:val="left"/>
+      <w:pPr>
+        <w:ind w:left="6480" w:hanging="360"/>
+      </w:pPr>
+      <w:rPr>
+        <w:rFonts w:ascii="Wingdings" w:hAnsi="Wingdings" w:hint="default"/>
+      </w:rPr>
+    </w:lvl>
+  </w:abstractNum>
+  <w:abstractNum w:abstractNumId="1" w15:restartNumberingAfterBreak="0">
+    <w:nsid w:val="52BD7631"/>
+    <w:multiLevelType w:val="hybridMultilevel"/>
+    <w:tmpl w:val="19B805DE"/>
+    <w:lvl w:ilvl="0" w:tplc="1009000F">
+      <w:start w:val="1"/>
+      <w:numFmt w:val="decimal"/>
+      <w:lvlText w:val="%1."/>
+      <w:lvlJc w:val="left"/>
+      <w:pPr>
+        <w:ind w:left="720" w:hanging="360"/>
+      </w:pPr>
+    </w:lvl>
+    <w:lvl w:ilvl="1" w:tplc="10090019">
+      <w:start w:val="1"/>
+      <w:numFmt w:val="lowerLetter"/>
+      <w:lvlText w:val="%2."/>
+      <w:lvlJc w:val="left"/>
+      <w:pPr>
+        <w:ind w:left="1440" w:hanging="360"/>
+      </w:pPr>
+    </w:lvl>
+    <w:lvl w:ilvl="2" w:tplc="1009001B">
+      <w:start w:val="1"/>
+      <w:numFmt w:val="lowerRoman"/>
+      <w:lvlText w:val="%3."/>
+      <w:lvlJc w:val="right"/>
+      <w:pPr>
+        <w:ind w:left="2160" w:hanging="180"/>
+      </w:pPr>
+    </w:lvl>
+    <w:lvl w:ilvl="3" w:tplc="1009000F">
+      <w:start w:val="1"/>
+      <w:numFmt w:val="decimal"/>
+      <w:lvlText w:val="%4."/>
+      <w:lvlJc w:val="left"/>
+      <w:pPr>
+        <w:ind w:left="2880" w:hanging="360"/>
+      </w:pPr>
+    </w:lvl>
+    <w:lvl w:ilvl="4" w:tplc="10090019">
+      <w:start w:val="1"/>
+      <w:numFmt w:val="lowerLetter"/>
+      <w:lvlText w:val="%5."/>
+      <w:lvlJc w:val="left"/>
+      <w:pPr>
+        <w:ind w:left="3600" w:hanging="360"/>
+      </w:pPr>
+    </w:lvl>
+    <w:lvl w:ilvl="5" w:tplc="1009001B">
+      <w:start w:val="1"/>
+      <w:numFmt w:val="lowerRoman"/>
+      <w:lvlText w:val="%6."/>
+      <w:lvlJc w:val="right"/>
+      <w:pPr>
+        <w:ind w:left="4320" w:hanging="180"/>
+      </w:pPr>
+    </w:lvl>
+    <w:lvl w:ilvl="6" w:tplc="1009000F">
+      <w:start w:val="1"/>
+      <w:numFmt w:val="decimal"/>
+      <w:lvlText w:val="%7."/>
+      <w:lvlJc w:val="left"/>
+      <w:pPr>
+        <w:ind w:left="5040" w:hanging="360"/>
+      </w:pPr>
+    </w:lvl>
+    <w:lvl w:ilvl="7" w:tplc="10090019">
+      <w:start w:val="1"/>
+      <w:numFmt w:val="lowerLetter"/>
+      <w:lvlText w:val="%8."/>
+      <w:lvlJc w:val="left"/>
+      <w:pPr>
+        <w:ind w:left="5760" w:hanging="360"/>
+      </w:pPr>
+    </w:lvl>
+    <w:lvl w:ilvl="8" w:tplc="1009001B">
+      <w:start w:val="1"/>
+      <w:numFmt w:val="lowerRoman"/>
+      <w:lvlText w:val="%9."/>
+      <w:lvlJc w:val="right"/>
+      <w:pPr>
+        <w:ind w:left="6480" w:hanging="180"/>
+      </w:pPr>
+    </w:lvl>
+  </w:abstractNum>
+  <w:num w:numId="1">
+    <w:abstractNumId w:val="1"/>
+    <w:lvlOverride w:ilvl="0">
+      <w:startOverride w:val="1"/>
+    </w:lvlOverride>
+    <w:lvlOverride w:ilvl="1">
+      <w:startOverride w:val="1"/>
+    </w:lvlOverride>
+    <w:lvlOverride w:ilvl="2">
+      <w:startOverride w:val="1"/>
+    </w:lvlOverride>
+    <w:lvlOverride w:ilvl="3">
+      <w:startOverride w:val="1"/>
+    </w:lvlOverride>
+    <w:lvlOverride w:ilvl="4">
+      <w:startOverride w:val="1"/>
+    </w:lvlOverride>
+    <w:lvlOverride w:ilvl="5">
+      <w:startOverride w:val="1"/>
+    </w:lvlOverride>
+    <w:lvlOverride w:ilvl="6">
+      <w:startOverride w:val="1"/>
+    </w:lvlOverride>
+    <w:lvlOverride w:ilvl="7">
+      <w:startOverride w:val="1"/>
+    </w:lvlOverride>
+    <w:lvlOverride w:ilvl="8">
+      <w:startOverride w:val="1"/>
+    </w:lvlOverride>
+  </w:num>
+  <w:num w:numId="2">
+    <w:abstractNumId w:val="0"/>
+  </w:num>
+</w:numbering>
 </file>
 
 <file path=word/styles.xml><?xml version="1.0" encoding="utf-8"?>
@@ -922,6 +3699,20 @@
       <w:szCs w:val="26"/>
     </w:rPr>
   </w:style>
+  <w:style w:type="paragraph" w:styleId="ListParagraph">
+    <w:name w:val="List Paragraph"/>
+    <w:basedOn w:val="Normal"/>
+    <w:uiPriority w:val="34"/>
+    <w:qFormat/>
+    <w:rsid w:val="001741D1"/>
+    <w:pPr>
+      <w:spacing w:after="0" w:line="240" w:lineRule="auto"/>
+      <w:ind w:left="720"/>
+    </w:pPr>
+    <w:rPr>
+      <w:rFonts w:ascii="Calibri" w:hAnsi="Calibri" w:cs="Times New Roman"/>
+    </w:rPr>
+  </w:style>
 </w:styles>
 </file>
 

</xml_diff>